<commit_message>
Locked code for report
</commit_message>
<xml_diff>
--- a/Report/CT6COPRE - Report.docx
+++ b/Report/CT6COPRE - Report.docx
@@ -3,34 +3,1879 @@
 <w:document xmlns:wpc="http://schemas.microsoft.com/office/word/2010/wordprocessingCanvas" xmlns:cx="http://schemas.microsoft.com/office/drawing/2014/chartex" xmlns:cx1="http://schemas.microsoft.com/office/drawing/2015/9/8/chartex" xmlns:cx2="http://schemas.microsoft.com/office/drawing/2015/10/21/chartex" xmlns:cx3="http://schemas.microsoft.com/office/drawing/2016/5/9/chartex" xmlns:cx4="http://schemas.microsoft.com/office/drawing/2016/5/10/chartex" xmlns:cx5="http://schemas.microsoft.com/office/drawing/2016/5/11/chartex" xmlns:cx6="http://schemas.microsoft.com/office/drawing/2016/5/12/chartex" xmlns:cx7="http://schemas.microsoft.com/office/drawing/2016/5/13/chartex" xmlns:cx8="http://schemas.microsoft.com/office/drawing/2016/5/14/chartex" xmlns:mc="http://schemas.openxmlformats.org/markup-compatibility/2006" xmlns:aink="http://schemas.microsoft.com/office/drawing/2016/ink" xmlns:am3d="http://schemas.microsoft.com/office/drawing/2017/model3d" xmlns:o="urn:schemas-microsoft-com:office:office" xmlns:r="http://schemas.openxmlformats.org/officeDocument/2006/relationships" xmlns:m="http://schemas.openxmlformats.org/officeDocument/2006/math" xmlns:v="urn:schemas-microsoft-com:vml" xmlns:wp14="http://schemas.microsoft.com/office/word/2010/wordprocessingDrawing" xmlns:wp="http://schemas.openxmlformats.org/drawingml/2006/wordprocessingDrawing" xmlns:w10="urn:schemas-microsoft-com:office:word" xmlns:w="http://schemas.openxmlformats.org/wordprocessingml/2006/main" xmlns:w14="http://schemas.microsoft.com/office/word/2010/wordml" xmlns:w15="http://schemas.microsoft.com/office/word/2012/wordml" xmlns:w16cid="http://schemas.microsoft.com/office/word/2016/wordml/cid" xmlns:w16se="http://schemas.microsoft.com/office/word/2015/wordml/symex" xmlns:wpg="http://schemas.microsoft.com/office/word/2010/wordprocessingGroup" xmlns:wpi="http://schemas.microsoft.com/office/word/2010/wordprocessingInk" xmlns:wne="http://schemas.microsoft.com/office/word/2006/wordml" xmlns:wps="http://schemas.microsoft.com/office/word/2010/wordprocessingShape" mc:Ignorable="w14 w15 w16se w16cid wp14">
   <w:body>
     <w:p>
-      <w:r>
-        <w:t>UE4 Translucent and opaque render.</w:t>
-      </w:r>
-    </w:p>
-    <w:p>
       <w:pPr>
-        <w:pStyle w:val="ListParagraph"/>
-        <w:numPr>
-          <w:ilvl w:val="0"/>
-          <w:numId w:val="1"/>
-        </w:numPr>
+        <w:pStyle w:val="Title"/>
+        <w:jc w:val="center"/>
       </w:pPr>
       <w:r>
-        <w:t xml:space="preserve">Rendering translucent &gt; opaque </w:t>
+        <w:t>CT6COPRE REPORT</w:t>
       </w:r>
     </w:p>
     <w:p>
       <w:pPr>
-        <w:pStyle w:val="ListParagraph"/>
-        <w:numPr>
-          <w:ilvl w:val="0"/>
-          <w:numId w:val="1"/>
-        </w:numPr>
+        <w:pStyle w:val="Subtitle"/>
+        <w:jc w:val="center"/>
       </w:pPr>
-      <w:bookmarkStart w:id="0" w:name="_GoBack"/>
+      <w:r>
+        <w:t>UP814853</w:t>
+      </w:r>
+    </w:p>
+    <w:sdt>
+      <w:sdtPr>
+        <w:id w:val="-1146278315"/>
+        <w:docPartObj>
+          <w:docPartGallery w:val="Table of Contents"/>
+          <w:docPartUnique/>
+        </w:docPartObj>
+      </w:sdtPr>
+      <w:sdtEndPr>
+        <w:rPr>
+          <w:rFonts w:asciiTheme="minorHAnsi" w:eastAsiaTheme="minorHAnsi" w:hAnsiTheme="minorHAnsi" w:cstheme="minorBidi"/>
+          <w:b/>
+          <w:bCs/>
+          <w:noProof/>
+          <w:color w:val="auto"/>
+          <w:sz w:val="22"/>
+          <w:szCs w:val="22"/>
+          <w:lang w:val="en-GB"/>
+        </w:rPr>
+      </w:sdtEndPr>
+      <w:sdtContent>
+        <w:p>
+          <w:pPr>
+            <w:pStyle w:val="TOCHeading"/>
+          </w:pPr>
+          <w:r>
+            <w:t>Contents</w:t>
+          </w:r>
+        </w:p>
+        <w:p>
+          <w:pPr>
+            <w:pStyle w:val="TOC1"/>
+            <w:tabs>
+              <w:tab w:val="right" w:leader="dot" w:pos="9016"/>
+            </w:tabs>
+            <w:rPr>
+              <w:rFonts w:eastAsiaTheme="minorEastAsia"/>
+              <w:noProof/>
+              <w:lang w:eastAsia="en-GB"/>
+            </w:rPr>
+          </w:pPr>
+          <w:r>
+            <w:fldChar w:fldCharType="begin"/>
+          </w:r>
+          <w:r>
+            <w:instrText xml:space="preserve"> TOC \o "1-3" \h \z \u </w:instrText>
+          </w:r>
+          <w:r>
+            <w:fldChar w:fldCharType="separate"/>
+          </w:r>
+          <w:hyperlink w:anchor="_Toc38276977" w:history="1">
+            <w:r>
+              <w:rPr>
+                <w:rStyle w:val="Hyperlink"/>
+                <w:noProof/>
+              </w:rPr>
+              <w:t>Design</w:t>
+            </w:r>
+            <w:r>
+              <w:rPr>
+                <w:noProof/>
+                <w:webHidden/>
+              </w:rPr>
+              <w:tab/>
+            </w:r>
+            <w:r>
+              <w:rPr>
+                <w:noProof/>
+                <w:webHidden/>
+              </w:rPr>
+              <w:fldChar w:fldCharType="begin"/>
+            </w:r>
+            <w:r>
+              <w:rPr>
+                <w:noProof/>
+                <w:webHidden/>
+              </w:rPr>
+              <w:instrText xml:space="preserve"> PAGEREF _Toc38276977 \h </w:instrText>
+            </w:r>
+            <w:r>
+              <w:rPr>
+                <w:noProof/>
+                <w:webHidden/>
+              </w:rPr>
+            </w:r>
+            <w:r>
+              <w:rPr>
+                <w:noProof/>
+                <w:webHidden/>
+              </w:rPr>
+              <w:fldChar w:fldCharType="separate"/>
+            </w:r>
+            <w:r>
+              <w:rPr>
+                <w:noProof/>
+                <w:webHidden/>
+              </w:rPr>
+              <w:t>2</w:t>
+            </w:r>
+            <w:r>
+              <w:rPr>
+                <w:noProof/>
+                <w:webHidden/>
+              </w:rPr>
+              <w:fldChar w:fldCharType="end"/>
+            </w:r>
+          </w:hyperlink>
+        </w:p>
+        <w:p>
+          <w:pPr>
+            <w:pStyle w:val="TOC2"/>
+            <w:tabs>
+              <w:tab w:val="right" w:leader="dot" w:pos="9016"/>
+            </w:tabs>
+            <w:rPr>
+              <w:rFonts w:eastAsiaTheme="minorEastAsia"/>
+              <w:noProof/>
+              <w:lang w:eastAsia="en-GB"/>
+            </w:rPr>
+          </w:pPr>
+          <w:hyperlink w:anchor="_Toc38276978" w:history="1">
+            <w:r>
+              <w:rPr>
+                <w:rStyle w:val="Hyperlink"/>
+                <w:noProof/>
+              </w:rPr>
+              <w:t>High Concept</w:t>
+            </w:r>
+            <w:r>
+              <w:rPr>
+                <w:noProof/>
+                <w:webHidden/>
+              </w:rPr>
+              <w:tab/>
+            </w:r>
+            <w:r>
+              <w:rPr>
+                <w:noProof/>
+                <w:webHidden/>
+              </w:rPr>
+              <w:fldChar w:fldCharType="begin"/>
+            </w:r>
+            <w:r>
+              <w:rPr>
+                <w:noProof/>
+                <w:webHidden/>
+              </w:rPr>
+              <w:instrText xml:space="preserve"> PAGEREF _Toc38276978 \h </w:instrText>
+            </w:r>
+            <w:r>
+              <w:rPr>
+                <w:noProof/>
+                <w:webHidden/>
+              </w:rPr>
+            </w:r>
+            <w:r>
+              <w:rPr>
+                <w:noProof/>
+                <w:webHidden/>
+              </w:rPr>
+              <w:fldChar w:fldCharType="separate"/>
+            </w:r>
+            <w:r>
+              <w:rPr>
+                <w:noProof/>
+                <w:webHidden/>
+              </w:rPr>
+              <w:t>2</w:t>
+            </w:r>
+            <w:r>
+              <w:rPr>
+                <w:noProof/>
+                <w:webHidden/>
+              </w:rPr>
+              <w:fldChar w:fldCharType="end"/>
+            </w:r>
+          </w:hyperlink>
+        </w:p>
+        <w:p>
+          <w:pPr>
+            <w:pStyle w:val="TOC2"/>
+            <w:tabs>
+              <w:tab w:val="right" w:leader="dot" w:pos="9016"/>
+            </w:tabs>
+            <w:rPr>
+              <w:rFonts w:eastAsiaTheme="minorEastAsia"/>
+              <w:noProof/>
+              <w:lang w:eastAsia="en-GB"/>
+            </w:rPr>
+          </w:pPr>
+          <w:hyperlink w:anchor="_Toc38276979" w:history="1">
+            <w:r>
+              <w:rPr>
+                <w:rStyle w:val="Hyperlink"/>
+                <w:noProof/>
+              </w:rPr>
+              <w:t>Virtual Reality Considerations</w:t>
+            </w:r>
+            <w:r>
+              <w:rPr>
+                <w:noProof/>
+                <w:webHidden/>
+              </w:rPr>
+              <w:tab/>
+            </w:r>
+            <w:r>
+              <w:rPr>
+                <w:noProof/>
+                <w:webHidden/>
+              </w:rPr>
+              <w:fldChar w:fldCharType="begin"/>
+            </w:r>
+            <w:r>
+              <w:rPr>
+                <w:noProof/>
+                <w:webHidden/>
+              </w:rPr>
+              <w:instrText xml:space="preserve"> PAGEREF _Toc38276979 \h </w:instrText>
+            </w:r>
+            <w:r>
+              <w:rPr>
+                <w:noProof/>
+                <w:webHidden/>
+              </w:rPr>
+            </w:r>
+            <w:r>
+              <w:rPr>
+                <w:noProof/>
+                <w:webHidden/>
+              </w:rPr>
+              <w:fldChar w:fldCharType="separate"/>
+            </w:r>
+            <w:r>
+              <w:rPr>
+                <w:noProof/>
+                <w:webHidden/>
+              </w:rPr>
+              <w:t>2</w:t>
+            </w:r>
+            <w:r>
+              <w:rPr>
+                <w:noProof/>
+                <w:webHidden/>
+              </w:rPr>
+              <w:fldChar w:fldCharType="end"/>
+            </w:r>
+          </w:hyperlink>
+        </w:p>
+        <w:p>
+          <w:pPr>
+            <w:pStyle w:val="TOC2"/>
+            <w:tabs>
+              <w:tab w:val="right" w:leader="dot" w:pos="9016"/>
+            </w:tabs>
+            <w:rPr>
+              <w:rFonts w:eastAsiaTheme="minorEastAsia"/>
+              <w:noProof/>
+              <w:lang w:eastAsia="en-GB"/>
+            </w:rPr>
+          </w:pPr>
+          <w:hyperlink w:anchor="_Toc38276980" w:history="1">
+            <w:r>
+              <w:rPr>
+                <w:rStyle w:val="Hyperlink"/>
+                <w:noProof/>
+              </w:rPr>
+              <w:t>Controls</w:t>
+            </w:r>
+            <w:r>
+              <w:rPr>
+                <w:noProof/>
+                <w:webHidden/>
+              </w:rPr>
+              <w:tab/>
+            </w:r>
+            <w:r>
+              <w:rPr>
+                <w:noProof/>
+                <w:webHidden/>
+              </w:rPr>
+              <w:fldChar w:fldCharType="begin"/>
+            </w:r>
+            <w:r>
+              <w:rPr>
+                <w:noProof/>
+                <w:webHidden/>
+              </w:rPr>
+              <w:instrText xml:space="preserve"> PAGEREF _Toc38276980 \h </w:instrText>
+            </w:r>
+            <w:r>
+              <w:rPr>
+                <w:noProof/>
+                <w:webHidden/>
+              </w:rPr>
+            </w:r>
+            <w:r>
+              <w:rPr>
+                <w:noProof/>
+                <w:webHidden/>
+              </w:rPr>
+              <w:fldChar w:fldCharType="separate"/>
+            </w:r>
+            <w:r>
+              <w:rPr>
+                <w:noProof/>
+                <w:webHidden/>
+              </w:rPr>
+              <w:t>2</w:t>
+            </w:r>
+            <w:r>
+              <w:rPr>
+                <w:noProof/>
+                <w:webHidden/>
+              </w:rPr>
+              <w:fldChar w:fldCharType="end"/>
+            </w:r>
+          </w:hyperlink>
+        </w:p>
+        <w:p>
+          <w:pPr>
+            <w:pStyle w:val="TOC2"/>
+            <w:tabs>
+              <w:tab w:val="right" w:leader="dot" w:pos="9016"/>
+            </w:tabs>
+            <w:rPr>
+              <w:rFonts w:eastAsiaTheme="minorEastAsia"/>
+              <w:noProof/>
+              <w:lang w:eastAsia="en-GB"/>
+            </w:rPr>
+          </w:pPr>
+          <w:hyperlink w:anchor="_Toc38276981" w:history="1">
+            <w:r>
+              <w:rPr>
+                <w:rStyle w:val="Hyperlink"/>
+                <w:noProof/>
+              </w:rPr>
+              <w:t>Cockpit</w:t>
+            </w:r>
+            <w:r>
+              <w:rPr>
+                <w:noProof/>
+                <w:webHidden/>
+              </w:rPr>
+              <w:tab/>
+            </w:r>
+            <w:r>
+              <w:rPr>
+                <w:noProof/>
+                <w:webHidden/>
+              </w:rPr>
+              <w:fldChar w:fldCharType="begin"/>
+            </w:r>
+            <w:r>
+              <w:rPr>
+                <w:noProof/>
+                <w:webHidden/>
+              </w:rPr>
+              <w:instrText xml:space="preserve"> PAGEREF _Toc38276981 \h </w:instrText>
+            </w:r>
+            <w:r>
+              <w:rPr>
+                <w:noProof/>
+                <w:webHidden/>
+              </w:rPr>
+            </w:r>
+            <w:r>
+              <w:rPr>
+                <w:noProof/>
+                <w:webHidden/>
+              </w:rPr>
+              <w:fldChar w:fldCharType="separate"/>
+            </w:r>
+            <w:r>
+              <w:rPr>
+                <w:noProof/>
+                <w:webHidden/>
+              </w:rPr>
+              <w:t>2</w:t>
+            </w:r>
+            <w:r>
+              <w:rPr>
+                <w:noProof/>
+                <w:webHidden/>
+              </w:rPr>
+              <w:fldChar w:fldCharType="end"/>
+            </w:r>
+          </w:hyperlink>
+        </w:p>
+        <w:p>
+          <w:pPr>
+            <w:pStyle w:val="TOC2"/>
+            <w:tabs>
+              <w:tab w:val="right" w:leader="dot" w:pos="9016"/>
+            </w:tabs>
+            <w:rPr>
+              <w:rFonts w:eastAsiaTheme="minorEastAsia"/>
+              <w:noProof/>
+              <w:lang w:eastAsia="en-GB"/>
+            </w:rPr>
+          </w:pPr>
+          <w:hyperlink w:anchor="_Toc38276982" w:history="1">
+            <w:r>
+              <w:rPr>
+                <w:rStyle w:val="Hyperlink"/>
+                <w:noProof/>
+              </w:rPr>
+              <w:t>Flight mechanics</w:t>
+            </w:r>
+            <w:r>
+              <w:rPr>
+                <w:noProof/>
+                <w:webHidden/>
+              </w:rPr>
+              <w:tab/>
+            </w:r>
+            <w:r>
+              <w:rPr>
+                <w:noProof/>
+                <w:webHidden/>
+              </w:rPr>
+              <w:fldChar w:fldCharType="begin"/>
+            </w:r>
+            <w:r>
+              <w:rPr>
+                <w:noProof/>
+                <w:webHidden/>
+              </w:rPr>
+              <w:instrText xml:space="preserve"> PAGEREF _Toc38276982 \h </w:instrText>
+            </w:r>
+            <w:r>
+              <w:rPr>
+                <w:noProof/>
+                <w:webHidden/>
+              </w:rPr>
+            </w:r>
+            <w:r>
+              <w:rPr>
+                <w:noProof/>
+                <w:webHidden/>
+              </w:rPr>
+              <w:fldChar w:fldCharType="separate"/>
+            </w:r>
+            <w:r>
+              <w:rPr>
+                <w:noProof/>
+                <w:webHidden/>
+              </w:rPr>
+              <w:t>2</w:t>
+            </w:r>
+            <w:r>
+              <w:rPr>
+                <w:noProof/>
+                <w:webHidden/>
+              </w:rPr>
+              <w:fldChar w:fldCharType="end"/>
+            </w:r>
+          </w:hyperlink>
+        </w:p>
+        <w:p>
+          <w:pPr>
+            <w:pStyle w:val="TOC2"/>
+            <w:tabs>
+              <w:tab w:val="right" w:leader="dot" w:pos="9016"/>
+            </w:tabs>
+            <w:rPr>
+              <w:rFonts w:eastAsiaTheme="minorEastAsia"/>
+              <w:noProof/>
+              <w:lang w:eastAsia="en-GB"/>
+            </w:rPr>
+          </w:pPr>
+          <w:hyperlink w:anchor="_Toc38276983" w:history="1">
+            <w:r>
+              <w:rPr>
+                <w:rStyle w:val="Hyperlink"/>
+                <w:noProof/>
+              </w:rPr>
+              <w:t>Gameplay Mechanics</w:t>
+            </w:r>
+            <w:r>
+              <w:rPr>
+                <w:noProof/>
+                <w:webHidden/>
+              </w:rPr>
+              <w:tab/>
+            </w:r>
+            <w:r>
+              <w:rPr>
+                <w:noProof/>
+                <w:webHidden/>
+              </w:rPr>
+              <w:fldChar w:fldCharType="begin"/>
+            </w:r>
+            <w:r>
+              <w:rPr>
+                <w:noProof/>
+                <w:webHidden/>
+              </w:rPr>
+              <w:instrText xml:space="preserve"> PAGEREF _Toc38276983 \h </w:instrText>
+            </w:r>
+            <w:r>
+              <w:rPr>
+                <w:noProof/>
+                <w:webHidden/>
+              </w:rPr>
+            </w:r>
+            <w:r>
+              <w:rPr>
+                <w:noProof/>
+                <w:webHidden/>
+              </w:rPr>
+              <w:fldChar w:fldCharType="separate"/>
+            </w:r>
+            <w:r>
+              <w:rPr>
+                <w:noProof/>
+                <w:webHidden/>
+              </w:rPr>
+              <w:t>2</w:t>
+            </w:r>
+            <w:r>
+              <w:rPr>
+                <w:noProof/>
+                <w:webHidden/>
+              </w:rPr>
+              <w:fldChar w:fldCharType="end"/>
+            </w:r>
+          </w:hyperlink>
+        </w:p>
+        <w:p>
+          <w:pPr>
+            <w:pStyle w:val="TOC2"/>
+            <w:tabs>
+              <w:tab w:val="right" w:leader="dot" w:pos="9016"/>
+            </w:tabs>
+            <w:rPr>
+              <w:rFonts w:eastAsiaTheme="minorEastAsia"/>
+              <w:noProof/>
+              <w:lang w:eastAsia="en-GB"/>
+            </w:rPr>
+          </w:pPr>
+          <w:hyperlink w:anchor="_Toc38276984" w:history="1">
+            <w:r>
+              <w:rPr>
+                <w:rStyle w:val="Hyperlink"/>
+                <w:noProof/>
+              </w:rPr>
+              <w:t>Standard Game flow</w:t>
+            </w:r>
+            <w:r>
+              <w:rPr>
+                <w:noProof/>
+                <w:webHidden/>
+              </w:rPr>
+              <w:tab/>
+            </w:r>
+            <w:r>
+              <w:rPr>
+                <w:noProof/>
+                <w:webHidden/>
+              </w:rPr>
+              <w:fldChar w:fldCharType="begin"/>
+            </w:r>
+            <w:r>
+              <w:rPr>
+                <w:noProof/>
+                <w:webHidden/>
+              </w:rPr>
+              <w:instrText xml:space="preserve"> PAGEREF _Toc38276984 \h </w:instrText>
+            </w:r>
+            <w:r>
+              <w:rPr>
+                <w:noProof/>
+                <w:webHidden/>
+              </w:rPr>
+            </w:r>
+            <w:r>
+              <w:rPr>
+                <w:noProof/>
+                <w:webHidden/>
+              </w:rPr>
+              <w:fldChar w:fldCharType="separate"/>
+            </w:r>
+            <w:r>
+              <w:rPr>
+                <w:noProof/>
+                <w:webHidden/>
+              </w:rPr>
+              <w:t>2</w:t>
+            </w:r>
+            <w:r>
+              <w:rPr>
+                <w:noProof/>
+                <w:webHidden/>
+              </w:rPr>
+              <w:fldChar w:fldCharType="end"/>
+            </w:r>
+          </w:hyperlink>
+        </w:p>
+        <w:p>
+          <w:pPr>
+            <w:pStyle w:val="TOC1"/>
+            <w:tabs>
+              <w:tab w:val="right" w:leader="dot" w:pos="9016"/>
+            </w:tabs>
+            <w:rPr>
+              <w:rFonts w:eastAsiaTheme="minorEastAsia"/>
+              <w:noProof/>
+              <w:lang w:eastAsia="en-GB"/>
+            </w:rPr>
+          </w:pPr>
+          <w:hyperlink w:anchor="_Toc38276985" w:history="1">
+            <w:r>
+              <w:rPr>
+                <w:rStyle w:val="Hyperlink"/>
+                <w:noProof/>
+              </w:rPr>
+              <w:t>Plan</w:t>
+            </w:r>
+            <w:r>
+              <w:rPr>
+                <w:noProof/>
+                <w:webHidden/>
+              </w:rPr>
+              <w:tab/>
+            </w:r>
+            <w:r>
+              <w:rPr>
+                <w:noProof/>
+                <w:webHidden/>
+              </w:rPr>
+              <w:fldChar w:fldCharType="begin"/>
+            </w:r>
+            <w:r>
+              <w:rPr>
+                <w:noProof/>
+                <w:webHidden/>
+              </w:rPr>
+              <w:instrText xml:space="preserve"> PAGEREF _Toc38276985 \h </w:instrText>
+            </w:r>
+            <w:r>
+              <w:rPr>
+                <w:noProof/>
+                <w:webHidden/>
+              </w:rPr>
+            </w:r>
+            <w:r>
+              <w:rPr>
+                <w:noProof/>
+                <w:webHidden/>
+              </w:rPr>
+              <w:fldChar w:fldCharType="separate"/>
+            </w:r>
+            <w:r>
+              <w:rPr>
+                <w:noProof/>
+                <w:webHidden/>
+              </w:rPr>
+              <w:t>3</w:t>
+            </w:r>
+            <w:r>
+              <w:rPr>
+                <w:noProof/>
+                <w:webHidden/>
+              </w:rPr>
+              <w:fldChar w:fldCharType="end"/>
+            </w:r>
+          </w:hyperlink>
+        </w:p>
+        <w:p>
+          <w:pPr>
+            <w:pStyle w:val="TOC2"/>
+            <w:tabs>
+              <w:tab w:val="right" w:leader="dot" w:pos="9016"/>
+            </w:tabs>
+            <w:rPr>
+              <w:rFonts w:eastAsiaTheme="minorEastAsia"/>
+              <w:noProof/>
+              <w:lang w:eastAsia="en-GB"/>
+            </w:rPr>
+          </w:pPr>
+          <w:hyperlink w:anchor="_Toc38276986" w:history="1">
+            <w:r>
+              <w:rPr>
+                <w:rStyle w:val="Hyperlink"/>
+                <w:noProof/>
+              </w:rPr>
+              <w:t>Life Cycle</w:t>
+            </w:r>
+            <w:r>
+              <w:rPr>
+                <w:noProof/>
+                <w:webHidden/>
+              </w:rPr>
+              <w:tab/>
+            </w:r>
+            <w:r>
+              <w:rPr>
+                <w:noProof/>
+                <w:webHidden/>
+              </w:rPr>
+              <w:fldChar w:fldCharType="begin"/>
+            </w:r>
+            <w:r>
+              <w:rPr>
+                <w:noProof/>
+                <w:webHidden/>
+              </w:rPr>
+              <w:instrText xml:space="preserve"> PAGEREF _Toc38276986 \h </w:instrText>
+            </w:r>
+            <w:r>
+              <w:rPr>
+                <w:noProof/>
+                <w:webHidden/>
+              </w:rPr>
+            </w:r>
+            <w:r>
+              <w:rPr>
+                <w:noProof/>
+                <w:webHidden/>
+              </w:rPr>
+              <w:fldChar w:fldCharType="separate"/>
+            </w:r>
+            <w:r>
+              <w:rPr>
+                <w:noProof/>
+                <w:webHidden/>
+              </w:rPr>
+              <w:t>3</w:t>
+            </w:r>
+            <w:r>
+              <w:rPr>
+                <w:noProof/>
+                <w:webHidden/>
+              </w:rPr>
+              <w:fldChar w:fldCharType="end"/>
+            </w:r>
+          </w:hyperlink>
+        </w:p>
+        <w:p>
+          <w:pPr>
+            <w:pStyle w:val="TOC2"/>
+            <w:tabs>
+              <w:tab w:val="right" w:leader="dot" w:pos="9016"/>
+            </w:tabs>
+            <w:rPr>
+              <w:rFonts w:eastAsiaTheme="minorEastAsia"/>
+              <w:noProof/>
+              <w:lang w:eastAsia="en-GB"/>
+            </w:rPr>
+          </w:pPr>
+          <w:hyperlink w:anchor="_Toc38276987" w:history="1">
+            <w:r>
+              <w:rPr>
+                <w:rStyle w:val="Hyperlink"/>
+                <w:noProof/>
+              </w:rPr>
+              <w:t>Schedule</w:t>
+            </w:r>
+            <w:r>
+              <w:rPr>
+                <w:noProof/>
+                <w:webHidden/>
+              </w:rPr>
+              <w:tab/>
+            </w:r>
+            <w:r>
+              <w:rPr>
+                <w:noProof/>
+                <w:webHidden/>
+              </w:rPr>
+              <w:fldChar w:fldCharType="begin"/>
+            </w:r>
+            <w:r>
+              <w:rPr>
+                <w:noProof/>
+                <w:webHidden/>
+              </w:rPr>
+              <w:instrText xml:space="preserve"> PAGEREF _Toc38276987 \h </w:instrText>
+            </w:r>
+            <w:r>
+              <w:rPr>
+                <w:noProof/>
+                <w:webHidden/>
+              </w:rPr>
+            </w:r>
+            <w:r>
+              <w:rPr>
+                <w:noProof/>
+                <w:webHidden/>
+              </w:rPr>
+              <w:fldChar w:fldCharType="separate"/>
+            </w:r>
+            <w:r>
+              <w:rPr>
+                <w:noProof/>
+                <w:webHidden/>
+              </w:rPr>
+              <w:t>3</w:t>
+            </w:r>
+            <w:r>
+              <w:rPr>
+                <w:noProof/>
+                <w:webHidden/>
+              </w:rPr>
+              <w:fldChar w:fldCharType="end"/>
+            </w:r>
+          </w:hyperlink>
+        </w:p>
+        <w:p>
+          <w:pPr>
+            <w:pStyle w:val="TOC2"/>
+            <w:tabs>
+              <w:tab w:val="right" w:leader="dot" w:pos="9016"/>
+            </w:tabs>
+            <w:rPr>
+              <w:rFonts w:eastAsiaTheme="minorEastAsia"/>
+              <w:noProof/>
+              <w:lang w:eastAsia="en-GB"/>
+            </w:rPr>
+          </w:pPr>
+          <w:hyperlink w:anchor="_Toc38276988" w:history="1">
+            <w:r>
+              <w:rPr>
+                <w:rStyle w:val="Hyperlink"/>
+                <w:noProof/>
+              </w:rPr>
+              <w:t>Risks</w:t>
+            </w:r>
+            <w:r>
+              <w:rPr>
+                <w:noProof/>
+                <w:webHidden/>
+              </w:rPr>
+              <w:tab/>
+            </w:r>
+            <w:r>
+              <w:rPr>
+                <w:noProof/>
+                <w:webHidden/>
+              </w:rPr>
+              <w:fldChar w:fldCharType="begin"/>
+            </w:r>
+            <w:r>
+              <w:rPr>
+                <w:noProof/>
+                <w:webHidden/>
+              </w:rPr>
+              <w:instrText xml:space="preserve"> PAGEREF _Toc38276988 \h </w:instrText>
+            </w:r>
+            <w:r>
+              <w:rPr>
+                <w:noProof/>
+                <w:webHidden/>
+              </w:rPr>
+            </w:r>
+            <w:r>
+              <w:rPr>
+                <w:noProof/>
+                <w:webHidden/>
+              </w:rPr>
+              <w:fldChar w:fldCharType="separate"/>
+            </w:r>
+            <w:r>
+              <w:rPr>
+                <w:noProof/>
+                <w:webHidden/>
+              </w:rPr>
+              <w:t>3</w:t>
+            </w:r>
+            <w:r>
+              <w:rPr>
+                <w:noProof/>
+                <w:webHidden/>
+              </w:rPr>
+              <w:fldChar w:fldCharType="end"/>
+            </w:r>
+          </w:hyperlink>
+        </w:p>
+        <w:p>
+          <w:pPr>
+            <w:pStyle w:val="TOC2"/>
+            <w:tabs>
+              <w:tab w:val="right" w:leader="dot" w:pos="9016"/>
+            </w:tabs>
+            <w:rPr>
+              <w:rFonts w:eastAsiaTheme="minorEastAsia"/>
+              <w:noProof/>
+              <w:lang w:eastAsia="en-GB"/>
+            </w:rPr>
+          </w:pPr>
+          <w:hyperlink w:anchor="_Toc38276989" w:history="1">
+            <w:r>
+              <w:rPr>
+                <w:rStyle w:val="Hyperlink"/>
+                <w:noProof/>
+              </w:rPr>
+              <w:t>Coding Standards</w:t>
+            </w:r>
+            <w:r>
+              <w:rPr>
+                <w:noProof/>
+                <w:webHidden/>
+              </w:rPr>
+              <w:tab/>
+            </w:r>
+            <w:r>
+              <w:rPr>
+                <w:noProof/>
+                <w:webHidden/>
+              </w:rPr>
+              <w:fldChar w:fldCharType="begin"/>
+            </w:r>
+            <w:r>
+              <w:rPr>
+                <w:noProof/>
+                <w:webHidden/>
+              </w:rPr>
+              <w:instrText xml:space="preserve"> PAGEREF _Toc38276989 \h </w:instrText>
+            </w:r>
+            <w:r>
+              <w:rPr>
+                <w:noProof/>
+                <w:webHidden/>
+              </w:rPr>
+            </w:r>
+            <w:r>
+              <w:rPr>
+                <w:noProof/>
+                <w:webHidden/>
+              </w:rPr>
+              <w:fldChar w:fldCharType="separate"/>
+            </w:r>
+            <w:r>
+              <w:rPr>
+                <w:noProof/>
+                <w:webHidden/>
+              </w:rPr>
+              <w:t>3</w:t>
+            </w:r>
+            <w:r>
+              <w:rPr>
+                <w:noProof/>
+                <w:webHidden/>
+              </w:rPr>
+              <w:fldChar w:fldCharType="end"/>
+            </w:r>
+          </w:hyperlink>
+        </w:p>
+        <w:p>
+          <w:pPr>
+            <w:pStyle w:val="TOC2"/>
+            <w:tabs>
+              <w:tab w:val="right" w:leader="dot" w:pos="9016"/>
+            </w:tabs>
+            <w:rPr>
+              <w:rFonts w:eastAsiaTheme="minorEastAsia"/>
+              <w:noProof/>
+              <w:lang w:eastAsia="en-GB"/>
+            </w:rPr>
+          </w:pPr>
+          <w:hyperlink w:anchor="_Toc38276990" w:history="1">
+            <w:r>
+              <w:rPr>
+                <w:rStyle w:val="Hyperlink"/>
+                <w:noProof/>
+              </w:rPr>
+              <w:t>Version Control</w:t>
+            </w:r>
+            <w:r>
+              <w:rPr>
+                <w:noProof/>
+                <w:webHidden/>
+              </w:rPr>
+              <w:tab/>
+            </w:r>
+            <w:r>
+              <w:rPr>
+                <w:noProof/>
+                <w:webHidden/>
+              </w:rPr>
+              <w:fldChar w:fldCharType="begin"/>
+            </w:r>
+            <w:r>
+              <w:rPr>
+                <w:noProof/>
+                <w:webHidden/>
+              </w:rPr>
+              <w:instrText xml:space="preserve"> PAGEREF _Toc38276990 \h </w:instrText>
+            </w:r>
+            <w:r>
+              <w:rPr>
+                <w:noProof/>
+                <w:webHidden/>
+              </w:rPr>
+            </w:r>
+            <w:r>
+              <w:rPr>
+                <w:noProof/>
+                <w:webHidden/>
+              </w:rPr>
+              <w:fldChar w:fldCharType="separate"/>
+            </w:r>
+            <w:r>
+              <w:rPr>
+                <w:noProof/>
+                <w:webHidden/>
+              </w:rPr>
+              <w:t>3</w:t>
+            </w:r>
+            <w:r>
+              <w:rPr>
+                <w:noProof/>
+                <w:webHidden/>
+              </w:rPr>
+              <w:fldChar w:fldCharType="end"/>
+            </w:r>
+          </w:hyperlink>
+        </w:p>
+        <w:p>
+          <w:pPr>
+            <w:pStyle w:val="TOC2"/>
+            <w:tabs>
+              <w:tab w:val="right" w:leader="dot" w:pos="9016"/>
+            </w:tabs>
+            <w:rPr>
+              <w:rFonts w:eastAsiaTheme="minorEastAsia"/>
+              <w:noProof/>
+              <w:lang w:eastAsia="en-GB"/>
+            </w:rPr>
+          </w:pPr>
+          <w:hyperlink w:anchor="_Toc38276991" w:history="1">
+            <w:r>
+              <w:rPr>
+                <w:rStyle w:val="Hyperlink"/>
+                <w:noProof/>
+              </w:rPr>
+              <w:t>Testing Plan</w:t>
+            </w:r>
+            <w:r>
+              <w:rPr>
+                <w:noProof/>
+                <w:webHidden/>
+              </w:rPr>
+              <w:tab/>
+            </w:r>
+            <w:r>
+              <w:rPr>
+                <w:noProof/>
+                <w:webHidden/>
+              </w:rPr>
+              <w:fldChar w:fldCharType="begin"/>
+            </w:r>
+            <w:r>
+              <w:rPr>
+                <w:noProof/>
+                <w:webHidden/>
+              </w:rPr>
+              <w:instrText xml:space="preserve"> PAGEREF _Toc38276991 \h </w:instrText>
+            </w:r>
+            <w:r>
+              <w:rPr>
+                <w:noProof/>
+                <w:webHidden/>
+              </w:rPr>
+            </w:r>
+            <w:r>
+              <w:rPr>
+                <w:noProof/>
+                <w:webHidden/>
+              </w:rPr>
+              <w:fldChar w:fldCharType="separate"/>
+            </w:r>
+            <w:r>
+              <w:rPr>
+                <w:noProof/>
+                <w:webHidden/>
+              </w:rPr>
+              <w:t>3</w:t>
+            </w:r>
+            <w:r>
+              <w:rPr>
+                <w:noProof/>
+                <w:webHidden/>
+              </w:rPr>
+              <w:fldChar w:fldCharType="end"/>
+            </w:r>
+          </w:hyperlink>
+        </w:p>
+        <w:p>
+          <w:pPr>
+            <w:pStyle w:val="TOC1"/>
+            <w:tabs>
+              <w:tab w:val="right" w:leader="dot" w:pos="9016"/>
+            </w:tabs>
+            <w:rPr>
+              <w:rFonts w:eastAsiaTheme="minorEastAsia"/>
+              <w:noProof/>
+              <w:lang w:eastAsia="en-GB"/>
+            </w:rPr>
+          </w:pPr>
+          <w:hyperlink w:anchor="_Toc38276992" w:history="1">
+            <w:r>
+              <w:rPr>
+                <w:rStyle w:val="Hyperlink"/>
+                <w:noProof/>
+              </w:rPr>
+              <w:t>Reflection</w:t>
+            </w:r>
+            <w:r>
+              <w:rPr>
+                <w:noProof/>
+                <w:webHidden/>
+              </w:rPr>
+              <w:tab/>
+            </w:r>
+            <w:r>
+              <w:rPr>
+                <w:noProof/>
+                <w:webHidden/>
+              </w:rPr>
+              <w:fldChar w:fldCharType="begin"/>
+            </w:r>
+            <w:r>
+              <w:rPr>
+                <w:noProof/>
+                <w:webHidden/>
+              </w:rPr>
+              <w:instrText xml:space="preserve"> PAGEREF _Toc38276992 \h </w:instrText>
+            </w:r>
+            <w:r>
+              <w:rPr>
+                <w:noProof/>
+                <w:webHidden/>
+              </w:rPr>
+            </w:r>
+            <w:r>
+              <w:rPr>
+                <w:noProof/>
+                <w:webHidden/>
+              </w:rPr>
+              <w:fldChar w:fldCharType="separate"/>
+            </w:r>
+            <w:r>
+              <w:rPr>
+                <w:noProof/>
+                <w:webHidden/>
+              </w:rPr>
+              <w:t>4</w:t>
+            </w:r>
+            <w:r>
+              <w:rPr>
+                <w:noProof/>
+                <w:webHidden/>
+              </w:rPr>
+              <w:fldChar w:fldCharType="end"/>
+            </w:r>
+          </w:hyperlink>
+        </w:p>
+        <w:p>
+          <w:pPr>
+            <w:pStyle w:val="TOC2"/>
+            <w:tabs>
+              <w:tab w:val="right" w:leader="dot" w:pos="9016"/>
+            </w:tabs>
+            <w:rPr>
+              <w:rFonts w:eastAsiaTheme="minorEastAsia"/>
+              <w:noProof/>
+              <w:lang w:eastAsia="en-GB"/>
+            </w:rPr>
+          </w:pPr>
+          <w:hyperlink w:anchor="_Toc38276993" w:history="1">
+            <w:r>
+              <w:rPr>
+                <w:rStyle w:val="Hyperlink"/>
+                <w:noProof/>
+              </w:rPr>
+              <w:t>The unforeseen issues of virtual reality</w:t>
+            </w:r>
+            <w:r>
+              <w:rPr>
+                <w:noProof/>
+                <w:webHidden/>
+              </w:rPr>
+              <w:tab/>
+            </w:r>
+            <w:r>
+              <w:rPr>
+                <w:noProof/>
+                <w:webHidden/>
+              </w:rPr>
+              <w:fldChar w:fldCharType="begin"/>
+            </w:r>
+            <w:r>
+              <w:rPr>
+                <w:noProof/>
+                <w:webHidden/>
+              </w:rPr>
+              <w:instrText xml:space="preserve"> PAGEREF _Toc38276993 \h </w:instrText>
+            </w:r>
+            <w:r>
+              <w:rPr>
+                <w:noProof/>
+                <w:webHidden/>
+              </w:rPr>
+            </w:r>
+            <w:r>
+              <w:rPr>
+                <w:noProof/>
+                <w:webHidden/>
+              </w:rPr>
+              <w:fldChar w:fldCharType="separate"/>
+            </w:r>
+            <w:r>
+              <w:rPr>
+                <w:noProof/>
+                <w:webHidden/>
+              </w:rPr>
+              <w:t>4</w:t>
+            </w:r>
+            <w:r>
+              <w:rPr>
+                <w:noProof/>
+                <w:webHidden/>
+              </w:rPr>
+              <w:fldChar w:fldCharType="end"/>
+            </w:r>
+          </w:hyperlink>
+        </w:p>
+        <w:p>
+          <w:pPr>
+            <w:pStyle w:val="TOC2"/>
+            <w:tabs>
+              <w:tab w:val="right" w:leader="dot" w:pos="9016"/>
+            </w:tabs>
+            <w:rPr>
+              <w:rFonts w:eastAsiaTheme="minorEastAsia"/>
+              <w:noProof/>
+              <w:lang w:eastAsia="en-GB"/>
+            </w:rPr>
+          </w:pPr>
+          <w:hyperlink w:anchor="_Toc38276994" w:history="1">
+            <w:r>
+              <w:rPr>
+                <w:rStyle w:val="Hyperlink"/>
+                <w:noProof/>
+              </w:rPr>
+              <w:t>The flight stick issue</w:t>
+            </w:r>
+            <w:r>
+              <w:rPr>
+                <w:noProof/>
+                <w:webHidden/>
+              </w:rPr>
+              <w:tab/>
+            </w:r>
+            <w:r>
+              <w:rPr>
+                <w:noProof/>
+                <w:webHidden/>
+              </w:rPr>
+              <w:fldChar w:fldCharType="begin"/>
+            </w:r>
+            <w:r>
+              <w:rPr>
+                <w:noProof/>
+                <w:webHidden/>
+              </w:rPr>
+              <w:instrText xml:space="preserve"> PAGEREF _Toc38276994 \h </w:instrText>
+            </w:r>
+            <w:r>
+              <w:rPr>
+                <w:noProof/>
+                <w:webHidden/>
+              </w:rPr>
+            </w:r>
+            <w:r>
+              <w:rPr>
+                <w:noProof/>
+                <w:webHidden/>
+              </w:rPr>
+              <w:fldChar w:fldCharType="separate"/>
+            </w:r>
+            <w:r>
+              <w:rPr>
+                <w:noProof/>
+                <w:webHidden/>
+              </w:rPr>
+              <w:t>4</w:t>
+            </w:r>
+            <w:r>
+              <w:rPr>
+                <w:noProof/>
+                <w:webHidden/>
+              </w:rPr>
+              <w:fldChar w:fldCharType="end"/>
+            </w:r>
+          </w:hyperlink>
+        </w:p>
+        <w:p>
+          <w:pPr>
+            <w:pStyle w:val="TOC2"/>
+            <w:tabs>
+              <w:tab w:val="right" w:leader="dot" w:pos="9016"/>
+            </w:tabs>
+            <w:rPr>
+              <w:rFonts w:eastAsiaTheme="minorEastAsia"/>
+              <w:noProof/>
+              <w:lang w:eastAsia="en-GB"/>
+            </w:rPr>
+          </w:pPr>
+          <w:hyperlink w:anchor="_Toc38276995" w:history="1">
+            <w:r>
+              <w:rPr>
+                <w:rStyle w:val="Hyperlink"/>
+                <w:noProof/>
+              </w:rPr>
+              <w:t>The amount I got done</w:t>
+            </w:r>
+            <w:r>
+              <w:rPr>
+                <w:noProof/>
+                <w:webHidden/>
+              </w:rPr>
+              <w:tab/>
+            </w:r>
+            <w:r>
+              <w:rPr>
+                <w:noProof/>
+                <w:webHidden/>
+              </w:rPr>
+              <w:fldChar w:fldCharType="begin"/>
+            </w:r>
+            <w:r>
+              <w:rPr>
+                <w:noProof/>
+                <w:webHidden/>
+              </w:rPr>
+              <w:instrText xml:space="preserve"> PAGEREF _Toc38276995 \h </w:instrText>
+            </w:r>
+            <w:r>
+              <w:rPr>
+                <w:noProof/>
+                <w:webHidden/>
+              </w:rPr>
+            </w:r>
+            <w:r>
+              <w:rPr>
+                <w:noProof/>
+                <w:webHidden/>
+              </w:rPr>
+              <w:fldChar w:fldCharType="separate"/>
+            </w:r>
+            <w:r>
+              <w:rPr>
+                <w:noProof/>
+                <w:webHidden/>
+              </w:rPr>
+              <w:t>4</w:t>
+            </w:r>
+            <w:r>
+              <w:rPr>
+                <w:noProof/>
+                <w:webHidden/>
+              </w:rPr>
+              <w:fldChar w:fldCharType="end"/>
+            </w:r>
+          </w:hyperlink>
+        </w:p>
+        <w:p>
+          <w:r>
+            <w:rPr>
+              <w:b/>
+              <w:bCs/>
+              <w:noProof/>
+            </w:rPr>
+            <w:fldChar w:fldCharType="end"/>
+          </w:r>
+        </w:p>
+      </w:sdtContent>
+    </w:sdt>
+    <w:p/>
+    <w:p/>
+    <w:p>
+      <w:pPr>
+        <w:rPr>
+          <w:rFonts w:asciiTheme="majorHAnsi" w:eastAsiaTheme="majorEastAsia" w:hAnsiTheme="majorHAnsi" w:cstheme="majorBidi"/>
+          <w:color w:val="2F5496" w:themeColor="accent1" w:themeShade="BF"/>
+          <w:sz w:val="32"/>
+          <w:szCs w:val="32"/>
+        </w:rPr>
+      </w:pPr>
+      <w:r>
+        <w:br w:type="page"/>
+      </w:r>
+    </w:p>
+    <w:p>
+      <w:pPr>
+        <w:pStyle w:val="Heading1"/>
+      </w:pPr>
+      <w:bookmarkStart w:id="0" w:name="_Toc38276977"/>
+      <w:r>
+        <w:lastRenderedPageBreak/>
+        <w:t>Design</w:t>
+      </w:r>
       <w:bookmarkEnd w:id="0"/>
     </w:p>
+    <w:p>
+      <w:pPr>
+        <w:pStyle w:val="Heading2"/>
+      </w:pPr>
+      <w:bookmarkStart w:id="1" w:name="_Toc38276978"/>
+      <w:r>
+        <w:t>High Concept</w:t>
+      </w:r>
+      <w:bookmarkEnd w:id="1"/>
+    </w:p>
+    <w:p>
+      <w:r>
+        <w:t>VR Apache Simulator is a fully interactive Apache helicopter simulator. The game will allow the player to fly and operate the apache as the pilot or gunner and gives them a sense of what it would be like to fly the airframe in real life.</w:t>
+      </w:r>
+    </w:p>
+    <w:p>
+      <w:pPr>
+        <w:pStyle w:val="Heading2"/>
+      </w:pPr>
+      <w:bookmarkStart w:id="2" w:name="_Toc38276979"/>
+      <w:r>
+        <w:t>Virtual Reality Considerations</w:t>
+      </w:r>
+      <w:bookmarkEnd w:id="2"/>
+    </w:p>
+    <w:p>
+      <w:r>
+        <w:t xml:space="preserve">With the whole game being in virtual reality there are an increased consideration opposed to a standard flight simulator game. </w:t>
+      </w:r>
+    </w:p>
+    <w:p>
+      <w:r>
+        <w:t>The first consideration is the interaction of the cockpit, while a fully interactable cockpit would increase immersion it would also add to the number of objects needing to be collision checked and possibly decrease the performance. Adding to this having such a realistic cockpit would add to the time needed</w:t>
+      </w:r>
+      <w:r>
+        <w:t xml:space="preserve"> to learn how to fly and would make the game less accessible to a general audience. </w:t>
+      </w:r>
+    </w:p>
+    <w:p>
+      <w:r>
+        <w:t>The second consideration is the index controllers, with the index controllers you have an increase</w:t>
+      </w:r>
+      <w:r>
+        <w:t xml:space="preserve">d strain on your wrist because of how you hold the controllers, this makes rotating what you are grabbing increasingly difficult especially if they have forms of RSI. A way to fix this could be to develop the project to use rudders for people who have these issues but that is an expensive fix. </w:t>
+      </w:r>
+    </w:p>
+    <w:p>
+      <w:r>
+        <w:t xml:space="preserve">The final consideration is the game performance, virtual reality needs to be a smooth experience especially when flying otherwise users may experience motion sickness when lag spikes occur, the feeling needs to be that they are in a smooth experience that is not jittering around. To do this I will ensure that all scripts are necessary and are not take </w:t>
+      </w:r>
+      <w:r>
+        <w:t xml:space="preserve">performance away at all. </w:t>
+      </w:r>
+    </w:p>
+    <w:p>
+      <w:pPr>
+        <w:pStyle w:val="Heading2"/>
+      </w:pPr>
+      <w:bookmarkStart w:id="3" w:name="_Toc38276980"/>
+      <w:r>
+        <w:t>Controls</w:t>
+      </w:r>
+      <w:bookmarkEnd w:id="3"/>
+      <w:r>
+        <w:t xml:space="preserve"> </w:t>
+      </w:r>
+    </w:p>
+    <w:p>
+      <w:r>
+        <w:t xml:space="preserve">The grab button on the index controller will be the main interaction for any object that can be picked up and moved around in the cockpit like the Flight Stick and collective. The trigger button will be used for </w:t>
+      </w:r>
+      <w:r>
+        <w:t xml:space="preserve">switches or anything else </w:t>
+      </w:r>
+      <w:r>
+        <w:t>that requires a toggle on/</w:t>
+      </w:r>
+      <w:r>
+        <w:t>off</w:t>
+      </w:r>
+      <w:r>
+        <w:t xml:space="preserve"> stat</w:t>
+      </w:r>
+      <w:r>
+        <w:t xml:space="preserve">e, it is also used to fire the weapons. Other buttons include A to switch weapons and B to reset the seated location. </w:t>
+      </w:r>
+    </w:p>
+    <w:p>
+      <w:r>
+        <w:t xml:space="preserve">The tracking on the controllers (rotation) </w:t>
+      </w:r>
+      <w:r>
+        <w:t xml:space="preserve">will be used to set the joysticks rotation which will set the flight sticks rotation to control the Apache. </w:t>
+      </w:r>
+    </w:p>
+    <w:p>
+      <w:pPr>
+        <w:pStyle w:val="Heading2"/>
+      </w:pPr>
+      <w:bookmarkStart w:id="4" w:name="_Toc38276981"/>
+      <w:r>
+        <w:lastRenderedPageBreak/>
+        <w:t>Cockpit</w:t>
+      </w:r>
+      <w:bookmarkEnd w:id="4"/>
+    </w:p>
+    <w:p>
+      <w:r>
+        <w:rPr>
+          <w:noProof/>
+        </w:rPr>
+        <w:drawing>
+          <wp:inline distT="0" distB="0" distL="0" distR="0" wp14:anchorId="3EA8F03E" wp14:editId="781100F5">
+            <wp:extent cx="5731510" cy="3816985"/>
+            <wp:effectExtent l="0" t="0" r="2540" b="0"/>
+            <wp:docPr id="2" name="Picture 2" descr="Apache D helicopter cockpit"/>
+            <wp:cNvGraphicFramePr>
+              <a:graphicFrameLocks xmlns:a="http://schemas.openxmlformats.org/drawingml/2006/main" noChangeAspect="1"/>
+            </wp:cNvGraphicFramePr>
+            <a:graphic xmlns:a="http://schemas.openxmlformats.org/drawingml/2006/main">
+              <a:graphicData uri="http://schemas.openxmlformats.org/drawingml/2006/picture">
+                <pic:pic xmlns:pic="http://schemas.openxmlformats.org/drawingml/2006/picture">
+                  <pic:nvPicPr>
+                    <pic:cNvPr id="0" name="Picture 3" descr="Apache D helicopter cockpit"/>
+                    <pic:cNvPicPr>
+                      <a:picLocks noChangeAspect="1" noChangeArrowheads="1"/>
+                    </pic:cNvPicPr>
+                  </pic:nvPicPr>
+                  <pic:blipFill>
+                    <a:blip r:embed="rId7">
+                      <a:extLst>
+                        <a:ext uri="{28A0092B-C50C-407E-A947-70E740481C1C}">
+                          <a14:useLocalDpi xmlns:a14="http://schemas.microsoft.com/office/drawing/2010/main" val="0"/>
+                        </a:ext>
+                      </a:extLst>
+                    </a:blip>
+                    <a:srcRect/>
+                    <a:stretch>
+                      <a:fillRect/>
+                    </a:stretch>
+                  </pic:blipFill>
+                  <pic:spPr bwMode="auto">
+                    <a:xfrm>
+                      <a:off x="0" y="0"/>
+                      <a:ext cx="5731510" cy="3816985"/>
+                    </a:xfrm>
+                    <a:prstGeom prst="rect">
+                      <a:avLst/>
+                    </a:prstGeom>
+                    <a:noFill/>
+                    <a:ln>
+                      <a:noFill/>
+                    </a:ln>
+                  </pic:spPr>
+                </pic:pic>
+              </a:graphicData>
+            </a:graphic>
+          </wp:inline>
+        </w:drawing>
+      </w:r>
+    </w:p>
+    <w:p>
+      <w:sdt>
+        <w:sdtPr>
+          <w:id w:val="1425301058"/>
+          <w:citation/>
+        </w:sdtPr>
+        <w:sdtContent>
+          <w:r>
+            <w:fldChar w:fldCharType="begin"/>
+          </w:r>
+          <w:r>
+            <w:instrText xml:space="preserve"> CITATION Bro18 \l 2057 </w:instrText>
+          </w:r>
+          <w:r>
+            <w:fldChar w:fldCharType="separate"/>
+          </w:r>
+          <w:r>
+            <w:rPr>
+              <w:noProof/>
+            </w:rPr>
+            <w:t>(Brown, 2018)</w:t>
+          </w:r>
+          <w:r>
+            <w:fldChar w:fldCharType="end"/>
+          </w:r>
+        </w:sdtContent>
+      </w:sdt>
+    </w:p>
+    <w:p>
+      <w:r>
+        <w:rPr>
+          <w:noProof/>
+        </w:rPr>
+        <w:drawing>
+          <wp:inline distT="0" distB="0" distL="0" distR="0" wp14:anchorId="4BACCE3C" wp14:editId="7880C936">
+            <wp:extent cx="5731510" cy="4297680"/>
+            <wp:effectExtent l="0" t="0" r="2540" b="7620"/>
+            <wp:docPr id="1" name="Picture 1" descr="We climbed into the Apache helicopter's cockpit — here's what I ..."/>
+            <wp:cNvGraphicFramePr>
+              <a:graphicFrameLocks xmlns:a="http://schemas.openxmlformats.org/drawingml/2006/main" noChangeAspect="1"/>
+            </wp:cNvGraphicFramePr>
+            <a:graphic xmlns:a="http://schemas.openxmlformats.org/drawingml/2006/main">
+              <a:graphicData uri="http://schemas.openxmlformats.org/drawingml/2006/picture">
+                <pic:pic xmlns:pic="http://schemas.openxmlformats.org/drawingml/2006/picture">
+                  <pic:nvPicPr>
+                    <pic:cNvPr id="0" name="Picture 1" descr="We climbed into the Apache helicopter's cockpit — here's what I ..."/>
+                    <pic:cNvPicPr>
+                      <a:picLocks noChangeAspect="1" noChangeArrowheads="1"/>
+                    </pic:cNvPicPr>
+                  </pic:nvPicPr>
+                  <pic:blipFill>
+                    <a:blip r:embed="rId8">
+                      <a:extLst>
+                        <a:ext uri="{28A0092B-C50C-407E-A947-70E740481C1C}">
+                          <a14:useLocalDpi xmlns:a14="http://schemas.microsoft.com/office/drawing/2010/main" val="0"/>
+                        </a:ext>
+                      </a:extLst>
+                    </a:blip>
+                    <a:srcRect/>
+                    <a:stretch>
+                      <a:fillRect/>
+                    </a:stretch>
+                  </pic:blipFill>
+                  <pic:spPr bwMode="auto">
+                    <a:xfrm>
+                      <a:off x="0" y="0"/>
+                      <a:ext cx="5731510" cy="4297680"/>
+                    </a:xfrm>
+                    <a:prstGeom prst="rect">
+                      <a:avLst/>
+                    </a:prstGeom>
+                    <a:noFill/>
+                    <a:ln>
+                      <a:noFill/>
+                    </a:ln>
+                  </pic:spPr>
+                </pic:pic>
+              </a:graphicData>
+            </a:graphic>
+          </wp:inline>
+        </w:drawing>
+      </w:r>
+    </w:p>
+    <w:p>
+      <w:sdt>
+        <w:sdtPr>
+          <w:id w:val="-281339399"/>
+          <w:citation/>
+        </w:sdtPr>
+        <w:sdtContent>
+          <w:r>
+            <w:fldChar w:fldCharType="begin"/>
+          </w:r>
+          <w:r>
+            <w:instrText xml:space="preserve"> CITATION Bro18 \l 2057 </w:instrText>
+          </w:r>
+          <w:r>
+            <w:fldChar w:fldCharType="separate"/>
+          </w:r>
+          <w:r>
+            <w:rPr>
+              <w:noProof/>
+            </w:rPr>
+            <w:t>(Brown, 2018)</w:t>
+          </w:r>
+          <w:r>
+            <w:fldChar w:fldCharType="end"/>
+          </w:r>
+        </w:sdtContent>
+      </w:sdt>
+    </w:p>
+    <w:p/>
+    <w:p/>
+    <w:p>
+      <w:pPr>
+        <w:pStyle w:val="Heading2"/>
+      </w:pPr>
+      <w:bookmarkStart w:id="5" w:name="_Toc38276982"/>
+      <w:r>
+        <w:t>Flight mechanics</w:t>
+      </w:r>
+      <w:bookmarkEnd w:id="5"/>
+    </w:p>
+    <w:p/>
+    <w:p>
+      <w:pPr>
+        <w:pStyle w:val="Heading2"/>
+      </w:pPr>
+      <w:bookmarkStart w:id="6" w:name="_Toc38276983"/>
+      <w:r>
+        <w:t>Gameplay Mechanics</w:t>
+      </w:r>
+      <w:bookmarkEnd w:id="6"/>
+    </w:p>
+    <w:p/>
+    <w:p>
+      <w:pPr>
+        <w:pStyle w:val="Heading2"/>
+      </w:pPr>
+      <w:bookmarkStart w:id="7" w:name="_Toc38276984"/>
+      <w:r>
+        <w:t>Standard Game flow</w:t>
+      </w:r>
+      <w:bookmarkEnd w:id="7"/>
+    </w:p>
+    <w:p/>
+    <w:p>
+      <w:pPr>
+        <w:rPr>
+          <w:rFonts w:asciiTheme="majorHAnsi" w:eastAsiaTheme="majorEastAsia" w:hAnsiTheme="majorHAnsi" w:cstheme="majorBidi"/>
+          <w:color w:val="2F5496" w:themeColor="accent1" w:themeShade="BF"/>
+          <w:sz w:val="32"/>
+          <w:szCs w:val="32"/>
+        </w:rPr>
+      </w:pPr>
+      <w:r>
+        <w:br w:type="page"/>
+      </w:r>
+    </w:p>
+    <w:p>
+      <w:pPr>
+        <w:pStyle w:val="Heading1"/>
+      </w:pPr>
+      <w:bookmarkStart w:id="8" w:name="_Toc38276985"/>
+      <w:r>
+        <w:lastRenderedPageBreak/>
+        <w:t>Plan</w:t>
+      </w:r>
+      <w:bookmarkEnd w:id="8"/>
+      <w:r>
+        <w:t xml:space="preserve"> </w:t>
+      </w:r>
+    </w:p>
+    <w:p>
+      <w:pPr>
+        <w:pStyle w:val="Heading2"/>
+      </w:pPr>
+      <w:bookmarkStart w:id="9" w:name="_Toc38276986"/>
+      <w:r>
+        <w:t>Life Cycle</w:t>
+      </w:r>
+      <w:bookmarkEnd w:id="9"/>
+    </w:p>
+    <w:p>
+      <w:pPr>
+        <w:pStyle w:val="Heading2"/>
+      </w:pPr>
+      <w:bookmarkStart w:id="10" w:name="_Toc38276987"/>
+      <w:r>
+        <w:t>Schedule</w:t>
+      </w:r>
+      <w:bookmarkEnd w:id="10"/>
+    </w:p>
+    <w:p>
+      <w:pPr>
+        <w:pStyle w:val="Heading2"/>
+      </w:pPr>
+      <w:bookmarkStart w:id="11" w:name="_Toc38276988"/>
+      <w:r>
+        <w:t>Risks</w:t>
+      </w:r>
+      <w:bookmarkEnd w:id="11"/>
+    </w:p>
+    <w:p>
+      <w:pPr>
+        <w:pStyle w:val="Heading2"/>
+      </w:pPr>
+      <w:bookmarkStart w:id="12" w:name="_Toc38276989"/>
+      <w:r>
+        <w:t>Coding Standards</w:t>
+      </w:r>
+      <w:bookmarkEnd w:id="12"/>
+    </w:p>
+    <w:p>
+      <w:pPr>
+        <w:pStyle w:val="Heading2"/>
+      </w:pPr>
+      <w:bookmarkStart w:id="13" w:name="_Toc38276990"/>
+      <w:r>
+        <w:t>Version Control</w:t>
+      </w:r>
+      <w:bookmarkEnd w:id="13"/>
+    </w:p>
+    <w:p>
+      <w:pPr>
+        <w:pStyle w:val="Heading2"/>
+      </w:pPr>
+      <w:bookmarkStart w:id="14" w:name="_Toc38276991"/>
+      <w:r>
+        <w:t>Testing Plan</w:t>
+      </w:r>
+      <w:bookmarkEnd w:id="14"/>
+    </w:p>
+    <w:p/>
+    <w:p>
+      <w:pPr>
+        <w:rPr>
+          <w:rFonts w:asciiTheme="majorHAnsi" w:eastAsiaTheme="majorEastAsia" w:hAnsiTheme="majorHAnsi" w:cstheme="majorBidi"/>
+          <w:color w:val="2F5496" w:themeColor="accent1" w:themeShade="BF"/>
+          <w:sz w:val="32"/>
+          <w:szCs w:val="32"/>
+        </w:rPr>
+      </w:pPr>
+      <w:r>
+        <w:br w:type="page"/>
+      </w:r>
+    </w:p>
+    <w:p>
+      <w:pPr>
+        <w:pStyle w:val="Heading1"/>
+      </w:pPr>
+      <w:bookmarkStart w:id="15" w:name="_Toc38276992"/>
+      <w:r>
+        <w:lastRenderedPageBreak/>
+        <w:t>Reflection</w:t>
+      </w:r>
+      <w:bookmarkEnd w:id="15"/>
+    </w:p>
+    <w:p>
+      <w:pPr>
+        <w:pStyle w:val="Heading2"/>
+      </w:pPr>
+      <w:bookmarkStart w:id="16" w:name="_Toc38276993"/>
+      <w:r>
+        <w:t>The unforeseen issues of virtual reality</w:t>
+      </w:r>
+      <w:bookmarkEnd w:id="16"/>
+    </w:p>
+    <w:p/>
+    <w:p>
+      <w:pPr>
+        <w:pStyle w:val="Heading2"/>
+      </w:pPr>
+      <w:bookmarkStart w:id="17" w:name="_Toc38276994"/>
+      <w:r>
+        <w:t>The flight stick issue</w:t>
+      </w:r>
+      <w:bookmarkEnd w:id="17"/>
+    </w:p>
+    <w:p/>
+    <w:p>
+      <w:pPr>
+        <w:pStyle w:val="Heading2"/>
+      </w:pPr>
+    </w:p>
+    <w:p/>
     <w:sectPr>
+      <w:headerReference w:type="default" r:id="rId9"/>
+      <w:footerReference w:type="default" r:id="rId10"/>
       <w:pgSz w:w="11906" w:h="16838"/>
       <w:pgMar w:top="1440" w:right="1440" w:bottom="1440" w:left="1440" w:header="708" w:footer="708" w:gutter="0"/>
       <w:cols w:space="708"/>
@@ -40,125 +1885,120 @@
 </w:document>
 </file>
 
-<file path=word/numbering.xml><?xml version="1.0" encoding="utf-8"?>
-<w:numbering xmlns:wpc="http://schemas.microsoft.com/office/word/2010/wordprocessingCanvas" xmlns:cx="http://schemas.microsoft.com/office/drawing/2014/chartex" xmlns:cx1="http://schemas.microsoft.com/office/drawing/2015/9/8/chartex" xmlns:cx2="http://schemas.microsoft.com/office/drawing/2015/10/21/chartex" xmlns:cx3="http://schemas.microsoft.com/office/drawing/2016/5/9/chartex" xmlns:cx4="http://schemas.microsoft.com/office/drawing/2016/5/10/chartex" xmlns:cx5="http://schemas.microsoft.com/office/drawing/2016/5/11/chartex" xmlns:cx6="http://schemas.microsoft.com/office/drawing/2016/5/12/chartex" xmlns:cx7="http://schemas.microsoft.com/office/drawing/2016/5/13/chartex" xmlns:cx8="http://schemas.microsoft.com/office/drawing/2016/5/14/chartex" xmlns:mc="http://schemas.openxmlformats.org/markup-compatibility/2006" xmlns:aink="http://schemas.microsoft.com/office/drawing/2016/ink" xmlns:am3d="http://schemas.microsoft.com/office/drawing/2017/model3d" xmlns:o="urn:schemas-microsoft-com:office:office" xmlns:r="http://schemas.openxmlformats.org/officeDocument/2006/relationships" xmlns:m="http://schemas.openxmlformats.org/officeDocument/2006/math" xmlns:v="urn:schemas-microsoft-com:vml" xmlns:wp14="http://schemas.microsoft.com/office/word/2010/wordprocessingDrawing" xmlns:wp="http://schemas.openxmlformats.org/drawingml/2006/wordprocessingDrawing" xmlns:w10="urn:schemas-microsoft-com:office:word" xmlns:w="http://schemas.openxmlformats.org/wordprocessingml/2006/main" xmlns:w14="http://schemas.microsoft.com/office/word/2010/wordml" xmlns:w15="http://schemas.microsoft.com/office/word/2012/wordml" xmlns:w16cid="http://schemas.microsoft.com/office/word/2016/wordml/cid" xmlns:w16se="http://schemas.microsoft.com/office/word/2015/wordml/symex" xmlns:wpg="http://schemas.microsoft.com/office/word/2010/wordprocessingGroup" xmlns:wpi="http://schemas.microsoft.com/office/word/2010/wordprocessingInk" xmlns:wne="http://schemas.microsoft.com/office/word/2006/wordml" xmlns:wps="http://schemas.microsoft.com/office/word/2010/wordprocessingShape" mc:Ignorable="w14 w15 w16se w16cid wp14">
-  <w:abstractNum w:abstractNumId="0" w15:restartNumberingAfterBreak="0">
-    <w:nsid w:val="003E054F"/>
-    <w:multiLevelType w:val="hybridMultilevel"/>
-    <w:tmpl w:val="88DA739A"/>
-    <w:lvl w:ilvl="0" w:tplc="08090001">
-      <w:start w:val="1"/>
-      <w:numFmt w:val="bullet"/>
-      <w:lvlText w:val=""/>
-      <w:lvlJc w:val="left"/>
+<file path=word/endnotes.xml><?xml version="1.0" encoding="utf-8"?>
+<w:endnotes xmlns:wpc="http://schemas.microsoft.com/office/word/2010/wordprocessingCanvas" xmlns:cx="http://schemas.microsoft.com/office/drawing/2014/chartex" xmlns:cx1="http://schemas.microsoft.com/office/drawing/2015/9/8/chartex" xmlns:cx2="http://schemas.microsoft.com/office/drawing/2015/10/21/chartex" xmlns:cx3="http://schemas.microsoft.com/office/drawing/2016/5/9/chartex" xmlns:cx4="http://schemas.microsoft.com/office/drawing/2016/5/10/chartex" xmlns:cx5="http://schemas.microsoft.com/office/drawing/2016/5/11/chartex" xmlns:cx6="http://schemas.microsoft.com/office/drawing/2016/5/12/chartex" xmlns:cx7="http://schemas.microsoft.com/office/drawing/2016/5/13/chartex" xmlns:cx8="http://schemas.microsoft.com/office/drawing/2016/5/14/chartex" xmlns:mc="http://schemas.openxmlformats.org/markup-compatibility/2006" xmlns:aink="http://schemas.microsoft.com/office/drawing/2016/ink" xmlns:am3d="http://schemas.microsoft.com/office/drawing/2017/model3d" xmlns:o="urn:schemas-microsoft-com:office:office" xmlns:r="http://schemas.openxmlformats.org/officeDocument/2006/relationships" xmlns:m="http://schemas.openxmlformats.org/officeDocument/2006/math" xmlns:v="urn:schemas-microsoft-com:vml" xmlns:wp14="http://schemas.microsoft.com/office/word/2010/wordprocessingDrawing" xmlns:wp="http://schemas.openxmlformats.org/drawingml/2006/wordprocessingDrawing" xmlns:w10="urn:schemas-microsoft-com:office:word" xmlns:w="http://schemas.openxmlformats.org/wordprocessingml/2006/main" xmlns:w14="http://schemas.microsoft.com/office/word/2010/wordml" xmlns:w15="http://schemas.microsoft.com/office/word/2012/wordml" xmlns:w16cid="http://schemas.microsoft.com/office/word/2016/wordml/cid" xmlns:w16se="http://schemas.microsoft.com/office/word/2015/wordml/symex" xmlns:wpg="http://schemas.microsoft.com/office/word/2010/wordprocessingGroup" xmlns:wpi="http://schemas.microsoft.com/office/word/2010/wordprocessingInk" xmlns:wne="http://schemas.microsoft.com/office/word/2006/wordml" xmlns:wps="http://schemas.microsoft.com/office/word/2010/wordprocessingShape" mc:Ignorable="w14 w15 w16se w16cid wp14">
+  <w:endnote w:type="separator" w:id="-1">
+    <w:p>
       <w:pPr>
-        <w:ind w:left="720" w:hanging="360"/>
+        <w:spacing w:after="0" w:line="240" w:lineRule="auto"/>
       </w:pPr>
+      <w:r>
+        <w:separator/>
+      </w:r>
+    </w:p>
+  </w:endnote>
+  <w:endnote w:type="continuationSeparator" w:id="0">
+    <w:p>
+      <w:pPr>
+        <w:spacing w:after="0" w:line="240" w:lineRule="auto"/>
+      </w:pPr>
+      <w:r>
+        <w:continuationSeparator/>
+      </w:r>
+    </w:p>
+  </w:endnote>
+</w:endnotes>
+</file>
+
+<file path=word/footer1.xml><?xml version="1.0" encoding="utf-8"?>
+<w:ftr xmlns:wpc="http://schemas.microsoft.com/office/word/2010/wordprocessingCanvas" xmlns:cx="http://schemas.microsoft.com/office/drawing/2014/chartex" xmlns:cx1="http://schemas.microsoft.com/office/drawing/2015/9/8/chartex" xmlns:cx2="http://schemas.microsoft.com/office/drawing/2015/10/21/chartex" xmlns:cx3="http://schemas.microsoft.com/office/drawing/2016/5/9/chartex" xmlns:cx4="http://schemas.microsoft.com/office/drawing/2016/5/10/chartex" xmlns:cx5="http://schemas.microsoft.com/office/drawing/2016/5/11/chartex" xmlns:cx6="http://schemas.microsoft.com/office/drawing/2016/5/12/chartex" xmlns:cx7="http://schemas.microsoft.com/office/drawing/2016/5/13/chartex" xmlns:cx8="http://schemas.microsoft.com/office/drawing/2016/5/14/chartex" xmlns:mc="http://schemas.openxmlformats.org/markup-compatibility/2006" xmlns:aink="http://schemas.microsoft.com/office/drawing/2016/ink" xmlns:am3d="http://schemas.microsoft.com/office/drawing/2017/model3d" xmlns:o="urn:schemas-microsoft-com:office:office" xmlns:r="http://schemas.openxmlformats.org/officeDocument/2006/relationships" xmlns:m="http://schemas.openxmlformats.org/officeDocument/2006/math" xmlns:v="urn:schemas-microsoft-com:vml" xmlns:wp14="http://schemas.microsoft.com/office/word/2010/wordprocessingDrawing" xmlns:wp="http://schemas.openxmlformats.org/drawingml/2006/wordprocessingDrawing" xmlns:w10="urn:schemas-microsoft-com:office:word" xmlns:w="http://schemas.openxmlformats.org/wordprocessingml/2006/main" xmlns:w14="http://schemas.microsoft.com/office/word/2010/wordml" xmlns:w15="http://schemas.microsoft.com/office/word/2012/wordml" xmlns:w16cid="http://schemas.microsoft.com/office/word/2016/wordml/cid" xmlns:w16se="http://schemas.microsoft.com/office/word/2015/wordml/symex" xmlns:wpg="http://schemas.microsoft.com/office/word/2010/wordprocessingGroup" xmlns:wpi="http://schemas.microsoft.com/office/word/2010/wordprocessingInk" xmlns:wne="http://schemas.microsoft.com/office/word/2006/wordml" xmlns:wps="http://schemas.microsoft.com/office/word/2010/wordprocessingShape" mc:Ignorable="w14 w15 w16se w16cid wp14">
+  <w:sdt>
+    <w:sdtPr>
+      <w:id w:val="51737396"/>
+      <w:docPartObj>
+        <w:docPartGallery w:val="Page Numbers (Bottom of Page)"/>
+        <w:docPartUnique/>
+      </w:docPartObj>
+    </w:sdtPr>
+    <w:sdtEndPr>
       <w:rPr>
-        <w:rFonts w:ascii="Symbol" w:hAnsi="Symbol" w:hint="default"/>
+        <w:noProof/>
       </w:rPr>
-    </w:lvl>
-    <w:lvl w:ilvl="1" w:tplc="08090003" w:tentative="1">
-      <w:start w:val="1"/>
-      <w:numFmt w:val="bullet"/>
-      <w:lvlText w:val="o"/>
-      <w:lvlJc w:val="left"/>
+    </w:sdtEndPr>
+    <w:sdtContent>
+      <w:p>
+        <w:pPr>
+          <w:pStyle w:val="Footer"/>
+          <w:jc w:val="right"/>
+        </w:pPr>
+        <w:r>
+          <w:fldChar w:fldCharType="begin"/>
+        </w:r>
+        <w:r>
+          <w:instrText xml:space="preserve"> PAGE   \* MERGEFORMAT </w:instrText>
+        </w:r>
+        <w:r>
+          <w:fldChar w:fldCharType="separate"/>
+        </w:r>
+        <w:r>
+          <w:rPr>
+            <w:noProof/>
+          </w:rPr>
+          <w:t>2</w:t>
+        </w:r>
+        <w:r>
+          <w:rPr>
+            <w:noProof/>
+          </w:rPr>
+          <w:fldChar w:fldCharType="end"/>
+        </w:r>
+      </w:p>
+    </w:sdtContent>
+  </w:sdt>
+  <w:p>
+    <w:pPr>
+      <w:pStyle w:val="Footer"/>
+    </w:pPr>
+  </w:p>
+</w:ftr>
+</file>
+
+<file path=word/footnotes.xml><?xml version="1.0" encoding="utf-8"?>
+<w:footnotes xmlns:wpc="http://schemas.microsoft.com/office/word/2010/wordprocessingCanvas" xmlns:cx="http://schemas.microsoft.com/office/drawing/2014/chartex" xmlns:cx1="http://schemas.microsoft.com/office/drawing/2015/9/8/chartex" xmlns:cx2="http://schemas.microsoft.com/office/drawing/2015/10/21/chartex" xmlns:cx3="http://schemas.microsoft.com/office/drawing/2016/5/9/chartex" xmlns:cx4="http://schemas.microsoft.com/office/drawing/2016/5/10/chartex" xmlns:cx5="http://schemas.microsoft.com/office/drawing/2016/5/11/chartex" xmlns:cx6="http://schemas.microsoft.com/office/drawing/2016/5/12/chartex" xmlns:cx7="http://schemas.microsoft.com/office/drawing/2016/5/13/chartex" xmlns:cx8="http://schemas.microsoft.com/office/drawing/2016/5/14/chartex" xmlns:mc="http://schemas.openxmlformats.org/markup-compatibility/2006" xmlns:aink="http://schemas.microsoft.com/office/drawing/2016/ink" xmlns:am3d="http://schemas.microsoft.com/office/drawing/2017/model3d" xmlns:o="urn:schemas-microsoft-com:office:office" xmlns:r="http://schemas.openxmlformats.org/officeDocument/2006/relationships" xmlns:m="http://schemas.openxmlformats.org/officeDocument/2006/math" xmlns:v="urn:schemas-microsoft-com:vml" xmlns:wp14="http://schemas.microsoft.com/office/word/2010/wordprocessingDrawing" xmlns:wp="http://schemas.openxmlformats.org/drawingml/2006/wordprocessingDrawing" xmlns:w10="urn:schemas-microsoft-com:office:word" xmlns:w="http://schemas.openxmlformats.org/wordprocessingml/2006/main" xmlns:w14="http://schemas.microsoft.com/office/word/2010/wordml" xmlns:w15="http://schemas.microsoft.com/office/word/2012/wordml" xmlns:w16cid="http://schemas.microsoft.com/office/word/2016/wordml/cid" xmlns:w16se="http://schemas.microsoft.com/office/word/2015/wordml/symex" xmlns:wpg="http://schemas.microsoft.com/office/word/2010/wordprocessingGroup" xmlns:wpi="http://schemas.microsoft.com/office/word/2010/wordprocessingInk" xmlns:wne="http://schemas.microsoft.com/office/word/2006/wordml" xmlns:wps="http://schemas.microsoft.com/office/word/2010/wordprocessingShape" mc:Ignorable="w14 w15 w16se w16cid wp14">
+  <w:footnote w:type="separator" w:id="-1">
+    <w:p>
       <w:pPr>
-        <w:ind w:left="1440" w:hanging="360"/>
+        <w:spacing w:after="0" w:line="240" w:lineRule="auto"/>
       </w:pPr>
-      <w:rPr>
-        <w:rFonts w:ascii="Courier New" w:hAnsi="Courier New" w:cs="Courier New" w:hint="default"/>
-      </w:rPr>
-    </w:lvl>
-    <w:lvl w:ilvl="2" w:tplc="08090005" w:tentative="1">
-      <w:start w:val="1"/>
-      <w:numFmt w:val="bullet"/>
-      <w:lvlText w:val=""/>
-      <w:lvlJc w:val="left"/>
+      <w:r>
+        <w:separator/>
+      </w:r>
+    </w:p>
+  </w:footnote>
+  <w:footnote w:type="continuationSeparator" w:id="0">
+    <w:p>
       <w:pPr>
-        <w:ind w:left="2160" w:hanging="360"/>
+        <w:spacing w:after="0" w:line="240" w:lineRule="auto"/>
       </w:pPr>
-      <w:rPr>
-        <w:rFonts w:ascii="Wingdings" w:hAnsi="Wingdings" w:hint="default"/>
-      </w:rPr>
-    </w:lvl>
-    <w:lvl w:ilvl="3" w:tplc="08090001" w:tentative="1">
-      <w:start w:val="1"/>
-      <w:numFmt w:val="bullet"/>
-      <w:lvlText w:val=""/>
-      <w:lvlJc w:val="left"/>
-      <w:pPr>
-        <w:ind w:left="2880" w:hanging="360"/>
-      </w:pPr>
-      <w:rPr>
-        <w:rFonts w:ascii="Symbol" w:hAnsi="Symbol" w:hint="default"/>
-      </w:rPr>
-    </w:lvl>
-    <w:lvl w:ilvl="4" w:tplc="08090003" w:tentative="1">
-      <w:start w:val="1"/>
-      <w:numFmt w:val="bullet"/>
-      <w:lvlText w:val="o"/>
-      <w:lvlJc w:val="left"/>
-      <w:pPr>
-        <w:ind w:left="3600" w:hanging="360"/>
-      </w:pPr>
-      <w:rPr>
-        <w:rFonts w:ascii="Courier New" w:hAnsi="Courier New" w:cs="Courier New" w:hint="default"/>
-      </w:rPr>
-    </w:lvl>
-    <w:lvl w:ilvl="5" w:tplc="08090005" w:tentative="1">
-      <w:start w:val="1"/>
-      <w:numFmt w:val="bullet"/>
-      <w:lvlText w:val=""/>
-      <w:lvlJc w:val="left"/>
-      <w:pPr>
-        <w:ind w:left="4320" w:hanging="360"/>
-      </w:pPr>
-      <w:rPr>
-        <w:rFonts w:ascii="Wingdings" w:hAnsi="Wingdings" w:hint="default"/>
-      </w:rPr>
-    </w:lvl>
-    <w:lvl w:ilvl="6" w:tplc="08090001" w:tentative="1">
-      <w:start w:val="1"/>
-      <w:numFmt w:val="bullet"/>
-      <w:lvlText w:val=""/>
-      <w:lvlJc w:val="left"/>
-      <w:pPr>
-        <w:ind w:left="5040" w:hanging="360"/>
-      </w:pPr>
-      <w:rPr>
-        <w:rFonts w:ascii="Symbol" w:hAnsi="Symbol" w:hint="default"/>
-      </w:rPr>
-    </w:lvl>
-    <w:lvl w:ilvl="7" w:tplc="08090003" w:tentative="1">
-      <w:start w:val="1"/>
-      <w:numFmt w:val="bullet"/>
-      <w:lvlText w:val="o"/>
-      <w:lvlJc w:val="left"/>
-      <w:pPr>
-        <w:ind w:left="5760" w:hanging="360"/>
-      </w:pPr>
-      <w:rPr>
-        <w:rFonts w:ascii="Courier New" w:hAnsi="Courier New" w:cs="Courier New" w:hint="default"/>
-      </w:rPr>
-    </w:lvl>
-    <w:lvl w:ilvl="8" w:tplc="08090005" w:tentative="1">
-      <w:start w:val="1"/>
-      <w:numFmt w:val="bullet"/>
-      <w:lvlText w:val=""/>
-      <w:lvlJc w:val="left"/>
-      <w:pPr>
-        <w:ind w:left="6480" w:hanging="360"/>
-      </w:pPr>
-      <w:rPr>
-        <w:rFonts w:ascii="Wingdings" w:hAnsi="Wingdings" w:hint="default"/>
-      </w:rPr>
-    </w:lvl>
-  </w:abstractNum>
-  <w:num w:numId="1">
-    <w:abstractNumId w:val="0"/>
-  </w:num>
-</w:numbering>
+      <w:r>
+        <w:continuationSeparator/>
+      </w:r>
+    </w:p>
+  </w:footnote>
+</w:footnotes>
+</file>
+
+<file path=word/header1.xml><?xml version="1.0" encoding="utf-8"?>
+<w:hdr xmlns:wpc="http://schemas.microsoft.com/office/word/2010/wordprocessingCanvas" xmlns:cx="http://schemas.microsoft.com/office/drawing/2014/chartex" xmlns:cx1="http://schemas.microsoft.com/office/drawing/2015/9/8/chartex" xmlns:cx2="http://schemas.microsoft.com/office/drawing/2015/10/21/chartex" xmlns:cx3="http://schemas.microsoft.com/office/drawing/2016/5/9/chartex" xmlns:cx4="http://schemas.microsoft.com/office/drawing/2016/5/10/chartex" xmlns:cx5="http://schemas.microsoft.com/office/drawing/2016/5/11/chartex" xmlns:cx6="http://schemas.microsoft.com/office/drawing/2016/5/12/chartex" xmlns:cx7="http://schemas.microsoft.com/office/drawing/2016/5/13/chartex" xmlns:cx8="http://schemas.microsoft.com/office/drawing/2016/5/14/chartex" xmlns:mc="http://schemas.openxmlformats.org/markup-compatibility/2006" xmlns:aink="http://schemas.microsoft.com/office/drawing/2016/ink" xmlns:am3d="http://schemas.microsoft.com/office/drawing/2017/model3d" xmlns:o="urn:schemas-microsoft-com:office:office" xmlns:r="http://schemas.openxmlformats.org/officeDocument/2006/relationships" xmlns:m="http://schemas.openxmlformats.org/officeDocument/2006/math" xmlns:v="urn:schemas-microsoft-com:vml" xmlns:wp14="http://schemas.microsoft.com/office/word/2010/wordprocessingDrawing" xmlns:wp="http://schemas.openxmlformats.org/drawingml/2006/wordprocessingDrawing" xmlns:w10="urn:schemas-microsoft-com:office:word" xmlns:w="http://schemas.openxmlformats.org/wordprocessingml/2006/main" xmlns:w14="http://schemas.microsoft.com/office/word/2010/wordml" xmlns:w15="http://schemas.microsoft.com/office/word/2012/wordml" xmlns:w16cid="http://schemas.microsoft.com/office/word/2016/wordml/cid" xmlns:w16se="http://schemas.microsoft.com/office/word/2015/wordml/symex" xmlns:wpg="http://schemas.microsoft.com/office/word/2010/wordprocessingGroup" xmlns:wpi="http://schemas.microsoft.com/office/word/2010/wordprocessingInk" xmlns:wne="http://schemas.microsoft.com/office/word/2006/wordml" xmlns:wps="http://schemas.microsoft.com/office/word/2010/wordprocessingShape" mc:Ignorable="w14 w15 w16se w16cid wp14">
+  <w:p>
+    <w:pPr>
+      <w:pStyle w:val="Header"/>
+    </w:pPr>
+    <w:r>
+      <w:t xml:space="preserve">Kieran Grist – 814853 COPRE REPORT </w:t>
+    </w:r>
+  </w:p>
+</w:hdr>
 </file>
 
 <file path=word/styles.xml><?xml version="1.0" encoding="utf-8"?>
@@ -178,7 +2018,7 @@
       </w:pPr>
     </w:pPrDefault>
   </w:docDefaults>
-  <w:latentStyles w:defLockedState="0" w:defUIPriority="99" w:defSemiHidden="0" w:defUnhideWhenUsed="0" w:defQFormat="0" w:count="375">
+  <w:latentStyles w:defLockedState="0" w:defUIPriority="99" w:defSemiHidden="0" w:defUnhideWhenUsed="0" w:defQFormat="0" w:count="376">
     <w:lsdException w:name="Normal" w:uiPriority="0" w:qFormat="1"/>
     <w:lsdException w:name="heading 1" w:uiPriority="9" w:qFormat="1"/>
     <w:lsdException w:name="heading 2" w:semiHidden="1" w:uiPriority="9" w:unhideWhenUsed="1" w:qFormat="1"/>
@@ -554,10 +2394,54 @@
     <w:lsdException w:name="Smart Hyperlink" w:semiHidden="1" w:unhideWhenUsed="1"/>
     <w:lsdException w:name="Hashtag" w:semiHidden="1" w:unhideWhenUsed="1"/>
     <w:lsdException w:name="Unresolved Mention" w:semiHidden="1" w:unhideWhenUsed="1"/>
+    <w:lsdException w:name="Smart Link" w:semiHidden="1" w:unhideWhenUsed="1"/>
   </w:latentStyles>
   <w:style w:type="paragraph" w:default="1" w:styleId="Normal">
     <w:name w:val="Normal"/>
     <w:qFormat/>
+  </w:style>
+  <w:style w:type="paragraph" w:styleId="Heading1">
+    <w:name w:val="heading 1"/>
+    <w:basedOn w:val="Normal"/>
+    <w:next w:val="Normal"/>
+    <w:link w:val="Heading1Char"/>
+    <w:uiPriority w:val="9"/>
+    <w:qFormat/>
+    <w:rsid w:val="00B73345"/>
+    <w:pPr>
+      <w:keepNext/>
+      <w:keepLines/>
+      <w:spacing w:before="240" w:after="0"/>
+      <w:outlineLvl w:val="0"/>
+    </w:pPr>
+    <w:rPr>
+      <w:rFonts w:asciiTheme="majorHAnsi" w:eastAsiaTheme="majorEastAsia" w:hAnsiTheme="majorHAnsi" w:cstheme="majorBidi"/>
+      <w:color w:val="2F5496" w:themeColor="accent1" w:themeShade="BF"/>
+      <w:sz w:val="32"/>
+      <w:szCs w:val="32"/>
+    </w:rPr>
+  </w:style>
+  <w:style w:type="paragraph" w:styleId="Heading2">
+    <w:name w:val="heading 2"/>
+    <w:basedOn w:val="Normal"/>
+    <w:next w:val="Normal"/>
+    <w:link w:val="Heading2Char"/>
+    <w:uiPriority w:val="9"/>
+    <w:unhideWhenUsed/>
+    <w:qFormat/>
+    <w:rsid w:val="00B73345"/>
+    <w:pPr>
+      <w:keepNext/>
+      <w:keepLines/>
+      <w:spacing w:before="40" w:after="0"/>
+      <w:outlineLvl w:val="1"/>
+    </w:pPr>
+    <w:rPr>
+      <w:rFonts w:asciiTheme="majorHAnsi" w:eastAsiaTheme="majorEastAsia" w:hAnsiTheme="majorHAnsi" w:cstheme="majorBidi"/>
+      <w:color w:val="2F5496" w:themeColor="accent1" w:themeShade="BF"/>
+      <w:sz w:val="26"/>
+      <w:szCs w:val="26"/>
+    </w:rPr>
   </w:style>
   <w:style w:type="character" w:default="1" w:styleId="DefaultParagraphFont">
     <w:name w:val="Default Paragraph Font"/>
@@ -586,16 +2470,191 @@
     <w:semiHidden/>
     <w:unhideWhenUsed/>
   </w:style>
-  <w:style w:type="paragraph" w:styleId="ListParagraph">
-    <w:name w:val="List Paragraph"/>
+  <w:style w:type="character" w:customStyle="1" w:styleId="Heading1Char">
+    <w:name w:val="Heading 1 Char"/>
+    <w:basedOn w:val="DefaultParagraphFont"/>
+    <w:link w:val="Heading1"/>
+    <w:uiPriority w:val="9"/>
+    <w:rsid w:val="00B73345"/>
+    <w:rPr>
+      <w:rFonts w:asciiTheme="majorHAnsi" w:eastAsiaTheme="majorEastAsia" w:hAnsiTheme="majorHAnsi" w:cstheme="majorBidi"/>
+      <w:color w:val="2F5496" w:themeColor="accent1" w:themeShade="BF"/>
+      <w:sz w:val="32"/>
+      <w:szCs w:val="32"/>
+    </w:rPr>
+  </w:style>
+  <w:style w:type="paragraph" w:styleId="Header">
+    <w:name w:val="header"/>
     <w:basedOn w:val="Normal"/>
-    <w:uiPriority w:val="34"/>
+    <w:link w:val="HeaderChar"/>
+    <w:uiPriority w:val="99"/>
+    <w:unhideWhenUsed/>
+    <w:rsid w:val="00B73345"/>
+    <w:pPr>
+      <w:tabs>
+        <w:tab w:val="center" w:pos="4513"/>
+        <w:tab w:val="right" w:pos="9026"/>
+      </w:tabs>
+      <w:spacing w:after="0" w:line="240" w:lineRule="auto"/>
+    </w:pPr>
+  </w:style>
+  <w:style w:type="character" w:customStyle="1" w:styleId="HeaderChar">
+    <w:name w:val="Header Char"/>
+    <w:basedOn w:val="DefaultParagraphFont"/>
+    <w:link w:val="Header"/>
+    <w:uiPriority w:val="99"/>
+    <w:rsid w:val="00B73345"/>
+  </w:style>
+  <w:style w:type="paragraph" w:styleId="Footer">
+    <w:name w:val="footer"/>
+    <w:basedOn w:val="Normal"/>
+    <w:link w:val="FooterChar"/>
+    <w:uiPriority w:val="99"/>
+    <w:unhideWhenUsed/>
+    <w:rsid w:val="00B73345"/>
+    <w:pPr>
+      <w:tabs>
+        <w:tab w:val="center" w:pos="4513"/>
+        <w:tab w:val="right" w:pos="9026"/>
+      </w:tabs>
+      <w:spacing w:after="0" w:line="240" w:lineRule="auto"/>
+    </w:pPr>
+  </w:style>
+  <w:style w:type="character" w:customStyle="1" w:styleId="FooterChar">
+    <w:name w:val="Footer Char"/>
+    <w:basedOn w:val="DefaultParagraphFont"/>
+    <w:link w:val="Footer"/>
+    <w:uiPriority w:val="99"/>
+    <w:rsid w:val="00B73345"/>
+  </w:style>
+  <w:style w:type="paragraph" w:styleId="Title">
+    <w:name w:val="Title"/>
+    <w:basedOn w:val="Normal"/>
+    <w:next w:val="Normal"/>
+    <w:link w:val="TitleChar"/>
+    <w:uiPriority w:val="10"/>
     <w:qFormat/>
-    <w:rsid w:val="00C07E37"/>
+    <w:rsid w:val="00B73345"/>
     <w:pPr>
-      <w:ind w:left="720"/>
+      <w:spacing w:after="0" w:line="240" w:lineRule="auto"/>
       <w:contextualSpacing/>
     </w:pPr>
+    <w:rPr>
+      <w:rFonts w:asciiTheme="majorHAnsi" w:eastAsiaTheme="majorEastAsia" w:hAnsiTheme="majorHAnsi" w:cstheme="majorBidi"/>
+      <w:spacing w:val="-10"/>
+      <w:kern w:val="28"/>
+      <w:sz w:val="56"/>
+      <w:szCs w:val="56"/>
+    </w:rPr>
+  </w:style>
+  <w:style w:type="character" w:customStyle="1" w:styleId="TitleChar">
+    <w:name w:val="Title Char"/>
+    <w:basedOn w:val="DefaultParagraphFont"/>
+    <w:link w:val="Title"/>
+    <w:uiPriority w:val="10"/>
+    <w:rsid w:val="00B73345"/>
+    <w:rPr>
+      <w:rFonts w:asciiTheme="majorHAnsi" w:eastAsiaTheme="majorEastAsia" w:hAnsiTheme="majorHAnsi" w:cstheme="majorBidi"/>
+      <w:spacing w:val="-10"/>
+      <w:kern w:val="28"/>
+      <w:sz w:val="56"/>
+      <w:szCs w:val="56"/>
+    </w:rPr>
+  </w:style>
+  <w:style w:type="paragraph" w:styleId="Subtitle">
+    <w:name w:val="Subtitle"/>
+    <w:basedOn w:val="Normal"/>
+    <w:next w:val="Normal"/>
+    <w:link w:val="SubtitleChar"/>
+    <w:uiPriority w:val="11"/>
+    <w:qFormat/>
+    <w:rsid w:val="00B73345"/>
+    <w:pPr>
+      <w:numPr>
+        <w:ilvl w:val="1"/>
+      </w:numPr>
+    </w:pPr>
+    <w:rPr>
+      <w:rFonts w:eastAsiaTheme="minorEastAsia"/>
+      <w:color w:val="5A5A5A" w:themeColor="text1" w:themeTint="A5"/>
+      <w:spacing w:val="15"/>
+    </w:rPr>
+  </w:style>
+  <w:style w:type="character" w:customStyle="1" w:styleId="SubtitleChar">
+    <w:name w:val="Subtitle Char"/>
+    <w:basedOn w:val="DefaultParagraphFont"/>
+    <w:link w:val="Subtitle"/>
+    <w:uiPriority w:val="11"/>
+    <w:rsid w:val="00B73345"/>
+    <w:rPr>
+      <w:rFonts w:eastAsiaTheme="minorEastAsia"/>
+      <w:color w:val="5A5A5A" w:themeColor="text1" w:themeTint="A5"/>
+      <w:spacing w:val="15"/>
+    </w:rPr>
+  </w:style>
+  <w:style w:type="character" w:customStyle="1" w:styleId="Heading2Char">
+    <w:name w:val="Heading 2 Char"/>
+    <w:basedOn w:val="DefaultParagraphFont"/>
+    <w:link w:val="Heading2"/>
+    <w:uiPriority w:val="9"/>
+    <w:rsid w:val="00B73345"/>
+    <w:rPr>
+      <w:rFonts w:asciiTheme="majorHAnsi" w:eastAsiaTheme="majorEastAsia" w:hAnsiTheme="majorHAnsi" w:cstheme="majorBidi"/>
+      <w:color w:val="2F5496" w:themeColor="accent1" w:themeShade="BF"/>
+      <w:sz w:val="26"/>
+      <w:szCs w:val="26"/>
+    </w:rPr>
+  </w:style>
+  <w:style w:type="paragraph" w:styleId="TOCHeading">
+    <w:name w:val="TOC Heading"/>
+    <w:basedOn w:val="Heading1"/>
+    <w:next w:val="Normal"/>
+    <w:uiPriority w:val="39"/>
+    <w:unhideWhenUsed/>
+    <w:qFormat/>
+    <w:rsid w:val="00007468"/>
+    <w:pPr>
+      <w:outlineLvl w:val="9"/>
+    </w:pPr>
+    <w:rPr>
+      <w:lang w:val="en-US"/>
+    </w:rPr>
+  </w:style>
+  <w:style w:type="paragraph" w:styleId="TOC1">
+    <w:name w:val="toc 1"/>
+    <w:basedOn w:val="Normal"/>
+    <w:next w:val="Normal"/>
+    <w:autoRedefine/>
+    <w:uiPriority w:val="39"/>
+    <w:unhideWhenUsed/>
+    <w:rsid w:val="00007468"/>
+    <w:pPr>
+      <w:spacing w:after="100"/>
+    </w:pPr>
+  </w:style>
+  <w:style w:type="paragraph" w:styleId="TOC2">
+    <w:name w:val="toc 2"/>
+    <w:basedOn w:val="Normal"/>
+    <w:next w:val="Normal"/>
+    <w:autoRedefine/>
+    <w:uiPriority w:val="39"/>
+    <w:unhideWhenUsed/>
+    <w:rsid w:val="00007468"/>
+    <w:pPr>
+      <w:spacing w:after="100"/>
+      <w:ind w:left="220"/>
+    </w:pPr>
+  </w:style>
+  <w:style w:type="character" w:styleId="Hyperlink">
+    <w:name w:val="Hyperlink"/>
+    <w:basedOn w:val="DefaultParagraphFont"/>
+    <w:uiPriority w:val="99"/>
+    <w:unhideWhenUsed/>
+    <w:rsid w:val="00007468"/>
+    <w:rPr>
+      <w:color w:val="0563C1" w:themeColor="hyperlink"/>
+      <w:u w:val="single"/>
+    </w:rPr>
   </w:style>
 </w:styles>
 </file>
@@ -893,4 +2952,69 @@
     </a:ext>
   </a:extLst>
 </a:theme>
+</file>
+
+<file path=customXml/item1.xml><?xml version="1.0" encoding="utf-8"?>
+<b:Sources xmlns:b="http://schemas.openxmlformats.org/officeDocument/2006/bibliography" xmlns="http://schemas.openxmlformats.org/officeDocument/2006/bibliography" SelectedStyle="\APASixthEditionOfficeOnline.xsl" StyleName="APA" Version="6">
+  <b:Source>
+    <b:Tag>Bro18</b:Tag>
+    <b:SourceType>InternetSite</b:SourceType>
+    <b:Guid>{976B24E5-86A1-49ED-9C85-AE5B5031EE76}</b:Guid>
+    <b:Title>We climbed into an Apache helicopter's cockpit and saw why it's one of the most difficult aircraft to fly/Business Insider</b:Title>
+    <b:Year>2018</b:Year>
+    <b:InternetSiteTitle>Business Insider</b:InternetSiteTitle>
+    <b:Month>Febuary</b:Month>
+    <b:Day>27</b:Day>
+    <b:URL>https://www.businessinsider.com/apache-helicopter-photos-tour-2018-2?r=US&amp;IR=T</b:URL>
+    <b:Author>
+      <b:Author>
+        <b:NameList>
+          <b:Person>
+            <b:Last>Brown</b:Last>
+            <b:First>Daniel</b:First>
+          </b:Person>
+        </b:NameList>
+      </b:Author>
+    </b:Author>
+    <b:RefOrder>1</b:RefOrder>
+  </b:Source>
+  <b:Source>
+    <b:Tag>Mar18</b:Tag>
+    <b:SourceType>InternetSite</b:SourceType>
+    <b:Guid>{CDEB9DCB-2C59-4C12-B080-81135C458948}</b:Guid>
+    <b:Title>297 – Flying the AH-64 Apache</b:Title>
+    <b:InternetSiteTitle>Omega Tau</b:InternetSiteTitle>
+    <b:Year>2018</b:Year>
+    <b:Month>November</b:Month>
+    <b:Day>18</b:Day>
+    <b:URL>https://omegataupodcast.net/297-flying-the-ah-64-apache/</b:URL>
+    <b:Author>
+      <b:Author>
+        <b:NameList>
+          <b:Person>
+            <b:Last>Marheine</b:Last>
+            <b:First>Caleb </b:First>
+          </b:Person>
+          <b:Person>
+            <b:Last>Voelter</b:Last>
+            <b:First>Markus</b:First>
+          </b:Person>
+          <b:Person>
+            <b:Last>Grot</b:Last>
+            <b:First>Alexander </b:First>
+          </b:Person>
+        </b:NameList>
+      </b:Author>
+    </b:Author>
+    <b:RefOrder>2</b:RefOrder>
+  </b:Source>
+</b:Sources>
+</file>
+
+<file path=customXml/itemProps1.xml><?xml version="1.0" encoding="utf-8"?>
+<ds:datastoreItem xmlns:ds="http://schemas.openxmlformats.org/officeDocument/2006/customXml" ds:itemID="{FB007AE9-1B74-4BB5-B866-2D7AFE86F579}">
+  <ds:schemaRefs>
+    <ds:schemaRef ds:uri="http://schemas.openxmlformats.org/officeDocument/2006/bibliography"/>
+  </ds:schemaRefs>
+</ds:datastoreItem>
 </file>
</xml_diff>